<commit_message>
add description Level 1
</commit_message>
<xml_diff>
--- a/documents/Storyboard.docx
+++ b/documents/Storyboard.docx
@@ -1,31 +1,35 @@
 
 <file path=word/document.xml><?xml version="1.0" encoding="utf-8"?>
-<w:document xmlns:o="urn:schemas-microsoft-com:office:office" xmlns:r="http://schemas.openxmlformats.org/officeDocument/2006/relationships" xmlns:v="urn:schemas-microsoft-com:vml" xmlns:w="http://schemas.openxmlformats.org/wordprocessingml/2006/main" xmlns:w10="urn:schemas-microsoft-com:office:word" xmlns:wp="http://schemas.openxmlformats.org/drawingml/2006/wordprocessingDrawing">
+<w:document xmlns:o="urn:schemas-microsoft-com:office:office" xmlns:r="http://schemas.openxmlformats.org/officeDocument/2006/relationships" xmlns:v="urn:schemas-microsoft-com:vml" xmlns:w="http://schemas.openxmlformats.org/wordprocessingml/2006/main" xmlns:w10="urn:schemas-microsoft-com:office:word" xmlns:wp="http://schemas.openxmlformats.org/drawingml/2006/wordprocessingDrawing" xmlns:wps="http://schemas.microsoft.com/office/word/2010/wordprocessingShape" xmlns:wpg="http://schemas.microsoft.com/office/word/2010/wordprocessingGroup" xmlns:mc="http://schemas.openxmlformats.org/markup-compatibility/2006" xmlns:wp14="http://schemas.microsoft.com/office/word/2010/wordprocessingDrawing" xmlns:w14="http://schemas.microsoft.com/office/word/2010/wordml" mc:Ignorable="w14 wp14">
   <w:body>
     <w:p>
       <w:pPr>
         <w:pStyle w:val="Normal"/>
         <w:rPr>
-          <w:rFonts w:eastAsia="Calibri" w:cs="Calibri"/>
-          <w:b/>
           <w:sz w:val="40"/>
-        </w:rPr>
-      </w:pPr>
-      <w:r>
-        <w:rPr>
-          <w:rFonts w:eastAsia="Calibri" w:cs="Calibri"/>
           <w:b/>
           <w:sz w:val="40"/>
+          <w:b/>
+          <w:rFonts w:eastAsia="Calibri" w:cs="Calibri"/>
+        </w:rPr>
+      </w:pPr>
+      <w:r>
+        <w:rPr>
+          <w:rFonts w:eastAsia="Calibri" w:cs="Calibri"/>
+          <w:b/>
+          <w:sz w:val="40"/>
         </w:rPr>
         <w:t>Storyboard</w:t>
       </w:r>
-    </w:p>
-    <w:p>
-      <w:pPr>
-        <w:pStyle w:val="Normal"/>
-        <w:rPr>
-          <w:rFonts w:eastAsia="Calibri" w:cs="Calibri"/>
-          <w:sz w:val="28"/>
+      <w:r/>
+    </w:p>
+    <w:p>
+      <w:pPr>
+        <w:pStyle w:val="Normal"/>
+        <w:rPr>
+          <w:sz w:val="28"/>
+          <w:sz w:val="28"/>
+          <w:rFonts w:eastAsia="Calibri" w:cs="Calibri"/>
         </w:rPr>
       </w:pPr>
       <w:r>
@@ -43,13 +47,15 @@
         </w:rPr>
         <w:t>Prisma</w:t>
       </w:r>
-    </w:p>
-    <w:p>
-      <w:pPr>
-        <w:pStyle w:val="Normal"/>
-        <w:rPr>
-          <w:rFonts w:eastAsia="Calibri" w:cs="Calibri"/>
-          <w:sz w:val="28"/>
+      <w:r/>
+    </w:p>
+    <w:p>
+      <w:pPr>
+        <w:pStyle w:val="Normal"/>
+        <w:rPr>
+          <w:sz w:val="28"/>
+          <w:sz w:val="28"/>
+          <w:rFonts w:eastAsia="Calibri" w:cs="Calibri"/>
         </w:rPr>
       </w:pPr>
       <w:r>
@@ -67,13 +73,15 @@
         </w:rPr>
         <w:t xml:space="preserve"> Farbenlehre</w:t>
       </w:r>
-    </w:p>
-    <w:p>
-      <w:pPr>
-        <w:pStyle w:val="Normal"/>
-        <w:rPr>
-          <w:rFonts w:eastAsia="Calibri" w:cs="Calibri"/>
-          <w:sz w:val="28"/>
+      <w:r/>
+    </w:p>
+    <w:p>
+      <w:pPr>
+        <w:pStyle w:val="Normal"/>
+        <w:rPr>
+          <w:sz w:val="28"/>
+          <w:sz w:val="28"/>
+          <w:rFonts w:eastAsia="Calibri" w:cs="Calibri"/>
         </w:rPr>
       </w:pPr>
       <w:r>
@@ -91,14 +99,17 @@
         </w:rPr>
         <w:t xml:space="preserve"> Schüler der fünften Klasse</w:t>
       </w:r>
-    </w:p>
-    <w:p>
-      <w:pPr>
-        <w:pStyle w:val="Normal"/>
-        <w:rPr>
-          <w:rFonts w:eastAsia="Calibri" w:cs="Calibri"/>
-          <w:b/>
-          <w:sz w:val="28"/>
+      <w:r/>
+    </w:p>
+    <w:p>
+      <w:pPr>
+        <w:pStyle w:val="Normal"/>
+        <w:rPr>
+          <w:sz w:val="28"/>
+          <w:b/>
+          <w:sz w:val="28"/>
+          <w:b/>
+          <w:rFonts w:eastAsia="Calibri" w:cs="Calibri"/>
         </w:rPr>
       </w:pPr>
       <w:r>
@@ -109,24 +120,28 @@
         </w:rPr>
         <w:t>1. Grundlegender Aufbau des Spiels</w:t>
       </w:r>
-    </w:p>
-    <w:p>
-      <w:pPr>
-        <w:pStyle w:val="Normal"/>
-        <w:rPr>
-          <w:rFonts w:eastAsia="Calibri" w:cs="Calibri"/>
-          <w:b/>
+      <w:r/>
+    </w:p>
+    <w:p>
+      <w:pPr>
+        <w:pStyle w:val="Normal"/>
+        <w:rPr>
           <w:sz w:val="24"/>
-        </w:rPr>
-      </w:pPr>
-      <w:r>
-        <w:rPr>
-          <w:rFonts w:eastAsia="Calibri" w:cs="Calibri"/>
           <w:b/>
           <w:sz w:val="24"/>
+          <w:b/>
+          <w:rFonts w:eastAsia="Calibri" w:cs="Calibri"/>
+        </w:rPr>
+      </w:pPr>
+      <w:r>
+        <w:rPr>
+          <w:rFonts w:eastAsia="Calibri" w:cs="Calibri"/>
+          <w:b/>
+          <w:sz w:val="24"/>
         </w:rPr>
         <w:t>1.1 Setting</w:t>
       </w:r>
+      <w:r/>
     </w:p>
     <w:p>
       <w:pPr>
@@ -141,6 +156,7 @@
         </w:rPr>
         <w:t>Das Spiel bewegt sich in einer fiktiven Welt. Der Spieler übernimmt dabei die Rolle eines namenlosen Helden, welcher weder hinsichtlich des Alters, Geschlechts etc. spezifiziert wird.</w:t>
       </w:r>
+      <w:r/>
     </w:p>
     <w:p>
       <w:pPr>
@@ -155,44 +171,22 @@
         </w:rPr>
         <w:t>Ausgangssituation für das Spiel ist, dass in Folge eines Missgeschickes der Regenbogen in Fragmente zerspringt. Als Resultat wird die Welt in ein einheitliches Grau getaucht.</w:t>
       </w:r>
-    </w:p>
-    <w:p>
-      <w:pPr>
-        <w:pStyle w:val="Normal"/>
-        <w:rPr>
-          <w:rFonts w:eastAsia="Calibri" w:cs="Calibri"/>
-        </w:rPr>
-      </w:pPr>
-      <w:r>
-        <w:rPr>
-          <w:rFonts w:eastAsia="Calibri" w:cs="Calibri"/>
-        </w:rPr>
-        <w:t>Aufgabe ist es nun, diese Fragmente wieder einzusammeln um letztendlich den Regenbogen neu zusammensetzen zu können. Diese Fragmente finden sich in den einzelnen Level wieder, die als Jump</w:t>
-      </w:r>
-      <w:r>
-        <w:rPr>
-          <w:rFonts w:eastAsia="Calibri" w:cs="Calibri"/>
-        </w:rPr>
-        <w:t>'</w:t>
-      </w:r>
-      <w:r>
-        <w:rPr>
-          <w:rFonts w:eastAsia="Calibri" w:cs="Calibri"/>
-        </w:rPr>
-        <w:t>n</w:t>
-      </w:r>
-      <w:r>
-        <w:rPr>
-          <w:rFonts w:eastAsia="Calibri" w:cs="Calibri"/>
-        </w:rPr>
-        <w:t>'</w:t>
-      </w:r>
-      <w:r>
-        <w:rPr>
-          <w:rFonts w:eastAsia="Calibri" w:cs="Calibri"/>
-        </w:rPr>
-        <w:t>Run angelegt werden.</w:t>
-      </w:r>
+      <w:r/>
+    </w:p>
+    <w:p>
+      <w:pPr>
+        <w:pStyle w:val="Normal"/>
+        <w:rPr>
+          <w:rFonts w:eastAsia="Calibri" w:cs="Calibri"/>
+        </w:rPr>
+      </w:pPr>
+      <w:r>
+        <w:rPr>
+          <w:rFonts w:eastAsia="Calibri" w:cs="Calibri"/>
+        </w:rPr>
+        <w:t>Aufgabe ist es nun, diese Fragmente wieder einzusammeln um letztendlich den Regenbogen neu zusammensetzen zu können. Diese Fragmente finden sich in den einzelnen Level wieder, die als Jump'n'Run angelegt werden.</w:t>
+      </w:r>
+      <w:r/>
     </w:p>
     <w:p>
       <w:pPr>
@@ -209,6 +203,7 @@
         </w:rPr>
         <w:t>Der Spieler soll dabei ein grundlegendes Verständnis für die Farbenlehre erhalten. Jedes Level fokussiert sich dabei auf ein anderes Teilthema.</w:t>
       </w:r>
+      <w:r/>
     </w:p>
     <w:p>
       <w:pPr>
@@ -223,6 +218,7 @@
         </w:rPr>
         <w:t>Als unterstützende Hilfe steht dem Spieler stets eine Art Mentor zur Verfügung, welcher um Hilfe gebeten werden kann. So wollen wir möglicherweise aufkommenden Frust eindämpfen.</w:t>
       </w:r>
+      <w:r/>
     </w:p>
     <w:p>
       <w:pPr>
@@ -237,6 +233,7 @@
         </w:rPr>
         <w:t xml:space="preserve">Gerne würden wir einige Zwischenlevel einbauen, die andere Spielmechaniken nutzen. Denkbar wären hier kleinere Puzzle oder Quiz, um das Wissen zu festigen. </w:t>
       </w:r>
+      <w:r/>
     </w:p>
     <w:p>
       <w:pPr>
@@ -251,49 +248,74 @@
         </w:rPr>
         <w:t>Dies haben wir bisher allerdings als optionalen Inhalt deklariert und wollen uns zunächst um die Hauptlevel kümmern. Je nach verbleibender Zeit werden danach die Zwischenlevel konzipiert.</w:t>
       </w:r>
-    </w:p>
-    <w:p>
-      <w:pPr>
-        <w:pStyle w:val="Normal"/>
-        <w:rPr>
-          <w:rFonts w:eastAsia="Calibri" w:cs="Calibri"/>
-          <w:sz w:val="28"/>
-        </w:rPr>
-      </w:pPr>
-      <w:r>
-        <w:rPr>
-          <w:rFonts w:eastAsia="Calibri" w:cs="Calibri"/>
-          <w:sz w:val="28"/>
-        </w:rPr>
-      </w:r>
-    </w:p>
-    <w:p>
-      <w:pPr>
-        <w:pStyle w:val="Normal"/>
-        <w:rPr>
-          <w:rFonts w:eastAsia="Calibri" w:cs="Calibri"/>
-          <w:b/>
+      <w:r/>
+    </w:p>
+    <w:p>
+      <w:pPr>
+        <w:pStyle w:val="Normal"/>
+        <w:rPr>
+          <w:sz w:val="28"/>
+          <w:sz w:val="28"/>
+          <w:szCs w:val="22"/>
+          <w:rFonts w:ascii="Calibri" w:hAnsi="Calibri" w:eastAsia="Calibri" w:cs="Calibri"/>
+          <w:color w:val="00000A"/>
+          <w:lang w:val="de-DE" w:eastAsia="de-DE" w:bidi="ar-SA"/>
+        </w:rPr>
+      </w:pPr>
+      <w:r>
+        <w:rPr>
+          <w:rFonts w:eastAsia="Calibri" w:cs="Calibri"/>
+          <w:sz w:val="28"/>
+        </w:rPr>
+      </w:r>
+      <w:r/>
+    </w:p>
+    <w:p>
+      <w:pPr>
+        <w:pStyle w:val="Normal"/>
+        <w:rPr>
           <w:sz w:val="24"/>
-        </w:rPr>
-      </w:pPr>
-      <w:r>
-        <w:rPr>
-          <w:rFonts w:eastAsia="Calibri" w:cs="Calibri"/>
           <w:b/>
           <w:sz w:val="24"/>
+          <w:b/>
+          <w:rFonts w:eastAsia="Calibri" w:cs="Calibri"/>
+        </w:rPr>
+      </w:pPr>
+      <w:r>
+        <w:rPr>
+          <w:rFonts w:eastAsia="Calibri" w:cs="Calibri"/>
+          <w:b/>
+          <w:sz w:val="24"/>
         </w:rPr>
         <w:t>1.2. Spielmechaniken</w:t>
       </w:r>
-    </w:p>
-    <w:p>
-      <w:pPr>
-        <w:pStyle w:val="Normal"/>
+      <w:r/>
+    </w:p>
+    <w:p>
+      <w:pPr>
+        <w:pStyle w:val="Normal"/>
+      </w:pPr>
+      <w:r>
         <w:rPr>
           <w:rFonts w:eastAsia="Calibri" w:cs="Calibri"/>
           <w:i w:val="false"/>
           <w:iCs w:val="false"/>
           <w:color w:val="000000"/>
         </w:rPr>
+        <w:t>Das Spiel wird mit 9 Grundmechaniken auskommen. Die ersten zwei sind genretypisch laufen und springen. Dazu kommt das Verschieben von Gegenständen. Die Farblehre wird durch die Prinzipien der additiven und subtraktiven Farbmischung, sowie der Brechung von Licht vermittelt.</w:t>
+      </w:r>
+      <w:r/>
+    </w:p>
+    <w:p>
+      <w:pPr>
+        <w:pStyle w:val="Normal"/>
+        <w:rPr>
+          <w:i w:val="false"/>
+          <w:i w:val="false"/>
+          <w:iCs w:val="false"/>
+          <w:rFonts w:eastAsia="Calibri" w:cs="Calibri"/>
+          <w:color w:val="000000"/>
+        </w:rPr>
       </w:pPr>
       <w:r>
         <w:rPr>
@@ -302,28 +324,9 @@
           <w:iCs w:val="false"/>
           <w:color w:val="000000"/>
         </w:rPr>
-        <w:t>Das Spiel wird mit 9 Grundmechaniken auskommen. Die ersten zwei sind genretypisch laufen und springen. Dazu kommt das Verschieben von Gegenständen. Die Farblehre wird durch die Prinzipien der additiven und subtraktiven Farbmischung, sowie der Brechnung von Licht vermittelt.</w:t>
-      </w:r>
-    </w:p>
-    <w:p>
-      <w:pPr>
-        <w:pStyle w:val="Normal"/>
-        <w:rPr>
-          <w:rFonts w:eastAsia="Calibri" w:cs="Calibri"/>
-          <w:i w:val="false"/>
-          <w:iCs w:val="false"/>
-          <w:color w:val="000000"/>
-        </w:rPr>
-      </w:pPr>
-      <w:r>
-        <w:rPr>
-          <w:rFonts w:eastAsia="Calibri" w:cs="Calibri"/>
-          <w:i w:val="false"/>
-          <w:iCs w:val="false"/>
-          <w:color w:val="000000"/>
-        </w:rPr>
         <w:t>Das erfordert folgende Spielmechanik:</w:t>
       </w:r>
+      <w:r/>
     </w:p>
     <w:p>
       <w:pPr>
@@ -333,21 +336,23 @@
           <w:numId w:val="1"/>
         </w:numPr>
         <w:rPr>
+          <w:i w:val="false"/>
+          <w:i w:val="false"/>
+          <w:iCs w:val="false"/>
+          <w:rFonts w:eastAsia="Calibri" w:cs="Calibri"/>
+          <w:color w:val="000000"/>
+        </w:rPr>
+      </w:pPr>
+      <w:r>
+        <w:rPr>
           <w:rFonts w:eastAsia="Calibri" w:cs="Calibri"/>
           <w:i w:val="false"/>
           <w:iCs w:val="false"/>
           <w:color w:val="000000"/>
         </w:rPr>
-      </w:pPr>
-      <w:r>
-        <w:rPr>
-          <w:rFonts w:eastAsia="Calibri" w:cs="Calibri"/>
-          <w:i w:val="false"/>
-          <w:iCs w:val="false"/>
-          <w:color w:val="000000"/>
-        </w:rPr>
         <w:t>Einfärben des zu Beginn schwarzen Charakters bei Kontakt mit einer Lichtfarbe in dieselbe</w:t>
       </w:r>
+      <w:r/>
     </w:p>
     <w:p>
       <w:pPr>
@@ -357,21 +362,23 @@
           <w:numId w:val="1"/>
         </w:numPr>
         <w:rPr>
+          <w:i w:val="false"/>
+          <w:i w:val="false"/>
+          <w:iCs w:val="false"/>
+          <w:rFonts w:eastAsia="Calibri" w:cs="Calibri"/>
+          <w:color w:val="000000"/>
+        </w:rPr>
+      </w:pPr>
+      <w:r>
+        <w:rPr>
           <w:rFonts w:eastAsia="Calibri" w:cs="Calibri"/>
           <w:i w:val="false"/>
           <w:iCs w:val="false"/>
           <w:color w:val="000000"/>
         </w:rPr>
-      </w:pPr>
-      <w:r>
-        <w:rPr>
-          <w:rFonts w:eastAsia="Calibri" w:cs="Calibri"/>
-          <w:i w:val="false"/>
-          <w:iCs w:val="false"/>
-          <w:color w:val="000000"/>
-        </w:rPr>
         <w:t>additive Farbmischung bei aufeinanderfolgendem Kontakt mit verschiedenen Lichtfarben</w:t>
       </w:r>
+      <w:r/>
     </w:p>
     <w:p>
       <w:pPr>
@@ -381,21 +388,23 @@
           <w:numId w:val="1"/>
         </w:numPr>
         <w:rPr>
+          <w:i w:val="false"/>
+          <w:i w:val="false"/>
+          <w:iCs w:val="false"/>
+          <w:rFonts w:eastAsia="Calibri" w:cs="Calibri"/>
+          <w:color w:val="000000"/>
+        </w:rPr>
+      </w:pPr>
+      <w:r>
+        <w:rPr>
           <w:rFonts w:eastAsia="Calibri" w:cs="Calibri"/>
           <w:i w:val="false"/>
           <w:iCs w:val="false"/>
           <w:color w:val="000000"/>
         </w:rPr>
-      </w:pPr>
-      <w:r>
-        <w:rPr>
-          <w:rFonts w:eastAsia="Calibri" w:cs="Calibri"/>
-          <w:i w:val="false"/>
-          <w:iCs w:val="false"/>
-          <w:color w:val="000000"/>
-        </w:rPr>
         <w:t>Einfärben des Charakters bei Kontakt mit farblichen Flüssigkeiten in dieselbe</w:t>
       </w:r>
+      <w:r/>
     </w:p>
     <w:p>
       <w:pPr>
@@ -405,21 +414,23 @@
           <w:numId w:val="1"/>
         </w:numPr>
         <w:rPr>
+          <w:i w:val="false"/>
+          <w:i w:val="false"/>
+          <w:iCs w:val="false"/>
+          <w:rFonts w:eastAsia="Calibri" w:cs="Calibri"/>
+          <w:color w:val="000000"/>
+        </w:rPr>
+      </w:pPr>
+      <w:r>
+        <w:rPr>
           <w:rFonts w:eastAsia="Calibri" w:cs="Calibri"/>
           <w:i w:val="false"/>
           <w:iCs w:val="false"/>
           <w:color w:val="000000"/>
         </w:rPr>
-      </w:pPr>
-      <w:r>
-        <w:rPr>
-          <w:rFonts w:eastAsia="Calibri" w:cs="Calibri"/>
-          <w:i w:val="false"/>
-          <w:iCs w:val="false"/>
-          <w:color w:val="000000"/>
-        </w:rPr>
         <w:t>subtraktive Farbmischung bei Kontakt mit verschiedenen Flüssigkeiten</w:t>
       </w:r>
+      <w:r/>
     </w:p>
     <w:p>
       <w:pPr>
@@ -429,21 +440,23 @@
           <w:numId w:val="1"/>
         </w:numPr>
         <w:rPr>
+          <w:i w:val="false"/>
+          <w:i w:val="false"/>
+          <w:iCs w:val="false"/>
+          <w:rFonts w:eastAsia="Calibri" w:cs="Calibri"/>
+          <w:color w:val="000000"/>
+        </w:rPr>
+      </w:pPr>
+      <w:r>
+        <w:rPr>
           <w:rFonts w:eastAsia="Calibri" w:cs="Calibri"/>
           <w:i w:val="false"/>
           <w:iCs w:val="false"/>
           <w:color w:val="000000"/>
         </w:rPr>
-      </w:pPr>
-      <w:r>
-        <w:rPr>
-          <w:rFonts w:eastAsia="Calibri" w:cs="Calibri"/>
-          <w:i w:val="false"/>
-          <w:iCs w:val="false"/>
-          <w:color w:val="000000"/>
-        </w:rPr>
         <w:t>Entfernung von Farbpigmenten bei Kontakt mit farbloser Flüssigkeiten</w:t>
       </w:r>
+      <w:r/>
     </w:p>
     <w:p>
       <w:pPr>
@@ -453,21 +466,23 @@
           <w:numId w:val="1"/>
         </w:numPr>
         <w:rPr>
+          <w:i w:val="false"/>
+          <w:i w:val="false"/>
+          <w:iCs w:val="false"/>
+          <w:rFonts w:eastAsia="Calibri" w:cs="Calibri"/>
+          <w:color w:val="000000"/>
+        </w:rPr>
+      </w:pPr>
+      <w:r>
+        <w:rPr>
           <w:rFonts w:eastAsia="Calibri" w:cs="Calibri"/>
           <w:i w:val="false"/>
           <w:iCs w:val="false"/>
           <w:color w:val="000000"/>
         </w:rPr>
-      </w:pPr>
-      <w:r>
-        <w:rPr>
-          <w:rFonts w:eastAsia="Calibri" w:cs="Calibri"/>
-          <w:i w:val="false"/>
-          <w:iCs w:val="false"/>
-          <w:color w:val="000000"/>
-        </w:rPr>
         <w:t>Aufspaltung von Lichtstrahlen in ihr Farbspektrum durch Prismen</w:t>
       </w:r>
+      <w:r/>
     </w:p>
     <w:p>
       <w:pPr>
@@ -477,21 +492,23 @@
           <w:numId w:val="1"/>
         </w:numPr>
         <w:rPr>
+          <w:i w:val="false"/>
+          <w:i w:val="false"/>
+          <w:iCs w:val="false"/>
+          <w:rFonts w:eastAsia="Calibri" w:cs="Calibri"/>
+          <w:color w:val="000000"/>
+        </w:rPr>
+      </w:pPr>
+      <w:r>
+        <w:rPr>
           <w:rFonts w:eastAsia="Calibri" w:cs="Calibri"/>
           <w:i w:val="false"/>
           <w:iCs w:val="false"/>
           <w:color w:val="000000"/>
         </w:rPr>
-      </w:pPr>
-      <w:r>
-        <w:rPr>
-          <w:rFonts w:eastAsia="Calibri" w:cs="Calibri"/>
-          <w:i w:val="false"/>
-          <w:iCs w:val="false"/>
-          <w:color w:val="000000"/>
-        </w:rPr>
         <w:t>Besiegen von Gegnern durch Sprünge bei vorherigem Einfärben mit der Komplementärfarbe</w:t>
       </w:r>
+      <w:r/>
     </w:p>
     <w:p>
       <w:pPr>
@@ -501,30 +518,36 @@
           <w:numId w:val="1"/>
         </w:numPr>
         <w:rPr>
+          <w:i w:val="false"/>
+          <w:i w:val="false"/>
+          <w:iCs w:val="false"/>
+          <w:rFonts w:eastAsia="Calibri" w:cs="Calibri"/>
+          <w:color w:val="000000"/>
+        </w:rPr>
+      </w:pPr>
+      <w:r>
+        <w:rPr>
           <w:rFonts w:eastAsia="Calibri" w:cs="Calibri"/>
           <w:i w:val="false"/>
           <w:iCs w:val="false"/>
           <w:color w:val="000000"/>
         </w:rPr>
-      </w:pPr>
-      <w:r>
-        <w:rPr>
-          <w:rFonts w:eastAsia="Calibri" w:cs="Calibri"/>
-          <w:i w:val="false"/>
-          <w:iCs w:val="false"/>
-          <w:color w:val="000000"/>
-        </w:rPr>
         <w:t>Verdeckung durch Gegenstände, welche vor Lichtstrahlen geschoben werden</w:t>
       </w:r>
-    </w:p>
-    <w:p>
-      <w:pPr>
-        <w:pStyle w:val="Normal"/>
-        <w:rPr>
-          <w:rFonts w:eastAsia="Calibri" w:cs="Calibri"/>
-          <w:i/>
+      <w:r/>
+    </w:p>
+    <w:p>
+      <w:pPr>
+        <w:pStyle w:val="Normal"/>
+        <w:rPr>
+          <w:sz w:val="28"/>
+          <w:i/>
+          <w:sz w:val="28"/>
+          <w:i/>
+          <w:szCs w:val="22"/>
+          <w:rFonts w:ascii="Calibri" w:hAnsi="Calibri" w:eastAsia="Calibri" w:cs="Calibri"/>
           <w:color w:val="C0504D"/>
-          <w:sz w:val="28"/>
+          <w:lang w:val="de-DE" w:eastAsia="de-DE" w:bidi="ar-SA"/>
         </w:rPr>
       </w:pPr>
       <w:r>
@@ -535,97 +558,120 @@
           <w:sz w:val="28"/>
         </w:rPr>
       </w:r>
-    </w:p>
-    <w:p>
-      <w:pPr>
-        <w:pStyle w:val="Normal"/>
-        <w:rPr>
-          <w:rFonts w:eastAsia="Calibri" w:cs="Calibri"/>
-          <w:b/>
+      <w:r/>
+    </w:p>
+    <w:p>
+      <w:pPr>
+        <w:pStyle w:val="Normal"/>
+        <w:rPr>
           <w:sz w:val="24"/>
-        </w:rPr>
-      </w:pPr>
-      <w:r>
-        <w:rPr>
-          <w:rFonts w:eastAsia="Calibri" w:cs="Calibri"/>
           <w:b/>
           <w:sz w:val="24"/>
+          <w:b/>
+          <w:rFonts w:eastAsia="Calibri" w:cs="Calibri"/>
+        </w:rPr>
+      </w:pPr>
+      <w:r>
+        <w:rPr>
+          <w:rFonts w:eastAsia="Calibri" w:cs="Calibri"/>
+          <w:b/>
+          <w:sz w:val="24"/>
         </w:rPr>
         <w:t>1.3. Steuerung</w:t>
       </w:r>
-    </w:p>
-    <w:p>
-      <w:pPr>
-        <w:pStyle w:val="Normal"/>
-        <w:rPr>
-          <w:rFonts w:eastAsia="Calibri" w:cs="Calibri"/>
+      <w:r/>
+    </w:p>
+    <w:p>
+      <w:pPr>
+        <w:pStyle w:val="Normal"/>
+        <w:rPr>
           <w:sz w:val="24"/>
-        </w:rPr>
-      </w:pPr>
-      <w:r>
-        <w:rPr>
-          <w:rFonts w:eastAsia="Calibri" w:cs="Calibri"/>
           <w:sz w:val="24"/>
+          <w:rFonts w:eastAsia="Calibri" w:cs="Calibri"/>
+        </w:rPr>
+      </w:pPr>
+      <w:r>
+        <w:rPr>
+          <w:rFonts w:eastAsia="Calibri" w:cs="Calibri"/>
+          <w:sz w:val="24"/>
         </w:rPr>
         <w:t xml:space="preserve">Gespielt wird mit Maus und Tastatur. </w:t>
       </w:r>
-    </w:p>
-    <w:p>
-      <w:pPr>
-        <w:pStyle w:val="Normal"/>
-        <w:rPr>
-          <w:rFonts w:eastAsia="Calibri" w:cs="Calibri"/>
+      <w:r/>
+    </w:p>
+    <w:p>
+      <w:pPr>
+        <w:pStyle w:val="Normal"/>
+        <w:rPr>
           <w:sz w:val="24"/>
-        </w:rPr>
-      </w:pPr>
-      <w:r>
-        <w:rPr>
-          <w:rFonts w:eastAsia="Calibri" w:cs="Calibri"/>
           <w:sz w:val="24"/>
+          <w:rFonts w:eastAsia="Calibri" w:cs="Calibri"/>
+        </w:rPr>
+      </w:pPr>
+      <w:r>
+        <w:rPr>
+          <w:rFonts w:eastAsia="Calibri" w:cs="Calibri"/>
+          <w:sz w:val="24"/>
         </w:rPr>
         <w:t>Innerhalb der Level kann sich der Spieler über die Pfeiltasten bewegen.</w:t>
       </w:r>
-    </w:p>
-    <w:p>
-      <w:pPr>
-        <w:pStyle w:val="Normal"/>
-        <w:rPr>
-          <w:rFonts w:eastAsia="Calibri" w:cs="Calibri"/>
-          <w:sz w:val="28"/>
-        </w:rPr>
-      </w:pPr>
-      <w:r>
-        <w:rPr>
-          <w:rFonts w:eastAsia="Calibri" w:cs="Calibri"/>
-          <w:sz w:val="28"/>
-        </w:rPr>
-      </w:r>
-    </w:p>
-    <w:p>
-      <w:pPr>
-        <w:pStyle w:val="Normal"/>
-        <w:rPr>
-          <w:rFonts w:eastAsia="Calibri" w:cs="Calibri"/>
-          <w:b/>
-          <w:sz w:val="28"/>
-        </w:rPr>
-      </w:pPr>
-      <w:r>
-        <w:rPr>
-          <w:rFonts w:eastAsia="Calibri" w:cs="Calibri"/>
-          <w:b/>
-          <w:sz w:val="28"/>
-        </w:rPr>
-      </w:r>
-    </w:p>
-    <w:p>
-      <w:pPr>
-        <w:pStyle w:val="Normal"/>
-        <w:pageBreakBefore/>
-        <w:rPr>
-          <w:rFonts w:eastAsia="Calibri" w:cs="Calibri"/>
-          <w:b/>
-          <w:sz w:val="28"/>
+      <w:r/>
+    </w:p>
+    <w:p>
+      <w:pPr>
+        <w:pStyle w:val="Normal"/>
+        <w:rPr>
+          <w:sz w:val="28"/>
+          <w:sz w:val="28"/>
+          <w:szCs w:val="22"/>
+          <w:rFonts w:ascii="Calibri" w:hAnsi="Calibri" w:eastAsia="Calibri" w:cs="Calibri"/>
+          <w:color w:val="00000A"/>
+          <w:lang w:val="de-DE" w:eastAsia="de-DE" w:bidi="ar-SA"/>
+        </w:rPr>
+      </w:pPr>
+      <w:r>
+        <w:rPr>
+          <w:rFonts w:eastAsia="Calibri" w:cs="Calibri"/>
+          <w:sz w:val="28"/>
+        </w:rPr>
+      </w:r>
+      <w:r/>
+    </w:p>
+    <w:p>
+      <w:pPr>
+        <w:pStyle w:val="Normal"/>
+        <w:rPr>
+          <w:sz w:val="28"/>
+          <w:b/>
+          <w:sz w:val="28"/>
+          <w:b/>
+          <w:szCs w:val="22"/>
+          <w:rFonts w:ascii="Calibri" w:hAnsi="Calibri" w:eastAsia="Calibri" w:cs="Calibri"/>
+          <w:color w:val="00000A"/>
+          <w:lang w:val="de-DE" w:eastAsia="de-DE" w:bidi="ar-SA"/>
+        </w:rPr>
+      </w:pPr>
+      <w:r>
+        <w:rPr>
+          <w:rFonts w:eastAsia="Calibri" w:cs="Calibri"/>
+          <w:b/>
+          <w:sz w:val="28"/>
+        </w:rPr>
+      </w:r>
+      <w:r>
+        <w:br w:type="page"/>
+      </w:r>
+      <w:r/>
+    </w:p>
+    <w:p>
+      <w:pPr>
+        <w:pStyle w:val="Normal"/>
+        <w:rPr>
+          <w:sz w:val="28"/>
+          <w:b/>
+          <w:sz w:val="28"/>
+          <w:b/>
+          <w:rFonts w:eastAsia="Calibri" w:cs="Calibri"/>
         </w:rPr>
       </w:pPr>
       <w:r>
@@ -636,14 +682,16 @@
         </w:rPr>
         <w:t>2. Ablauf</w:t>
       </w:r>
-    </w:p>
-    <w:p>
-      <w:pPr>
-        <w:pStyle w:val="Normal"/>
-        <w:rPr>
-          <w:rFonts w:eastAsia="Calibri" w:cs="Calibri"/>
+      <w:r/>
+    </w:p>
+    <w:p>
+      <w:pPr>
+        <w:pStyle w:val="Normal"/>
+        <w:rPr>
           <w:i/>
           <w:u w:val="single"/>
+          <w:i/>
+          <w:rFonts w:eastAsia="Calibri" w:cs="Calibri"/>
         </w:rPr>
       </w:pPr>
       <w:r>
@@ -654,6 +702,7 @@
         </w:rPr>
         <w:t>Animation 1 - Introsequenz</w:t>
       </w:r>
+      <w:r/>
     </w:p>
     <w:p>
       <w:pPr>
@@ -668,6 +717,7 @@
         </w:rPr>
         <w:t xml:space="preserve">Grundlegende Story: </w:t>
       </w:r>
+      <w:r/>
     </w:p>
     <w:p>
       <w:pPr>
@@ -675,8 +725,9 @@
         <w:ind w:left="708" w:right="0" w:hanging="0"/>
         <w:jc w:val="right"/>
         <w:rPr>
-          <w:rFonts w:eastAsia="Calibri" w:cs="Calibri"/>
-          <w:i/>
+          <w:i/>
+          <w:i/>
+          <w:rFonts w:eastAsia="Calibri" w:cs="Calibri"/>
         </w:rPr>
       </w:pPr>
       <w:r>
@@ -686,6 +737,7 @@
         </w:rPr>
         <w:t xml:space="preserve">Eine kleine Motte träumt davon einst so schön wie die strahlend bunten Schmetterlinge zu sein. Gedankenversunken bemerkt sie die Ähnlichkeit zwischen den Schmetterlingen und den bunten Farben des Regenbogens. Überzeugt dass dieser auch ihr prächtige Flügel verleihen könnte, fliegt sie zu ihm hinauf. Durch ein Versehen jedoch zerfällt der Regenbogen in Einzelteile und stürzt zu Boden. </w:t>
       </w:r>
+      <w:r/>
     </w:p>
     <w:p>
       <w:pPr>
@@ -693,8 +745,9 @@
         <w:ind w:left="708" w:right="0" w:hanging="0"/>
         <w:jc w:val="right"/>
         <w:rPr>
-          <w:rFonts w:eastAsia="Calibri" w:cs="Calibri"/>
-          <w:i/>
+          <w:i/>
+          <w:i/>
+          <w:rFonts w:eastAsia="Calibri" w:cs="Calibri"/>
         </w:rPr>
       </w:pPr>
       <w:r>
@@ -704,28 +757,36 @@
         </w:rPr>
         <w:t>Die Welt wird in ein tristes Grau getaucht. Bewusstlos stürzt die Motte gemeinsam mit einem Regenbogenfragment vor die Füße unseres Protagonisten.</w:t>
       </w:r>
+      <w:r/>
     </w:p>
     <w:p>
       <w:pPr>
         <w:pStyle w:val="Normal"/>
         <w:ind w:left="708" w:right="0" w:hanging="0"/>
         <w:rPr>
+          <w:sz w:val="22"/>
+          <w:sz w:val="22"/>
+          <w:szCs w:val="22"/>
+          <w:rFonts w:ascii="Courier New" w:hAnsi="Courier New" w:eastAsia="Courier New" w:cs="Courier New"/>
+          <w:color w:val="00000A"/>
+          <w:lang w:val="de-DE" w:eastAsia="de-DE" w:bidi="ar-SA"/>
+        </w:rPr>
+      </w:pPr>
+      <w:r>
+        <w:rPr>
           <w:rFonts w:eastAsia="Courier New" w:cs="Courier New" w:ascii="Courier New" w:hAnsi="Courier New"/>
         </w:rPr>
-      </w:pPr>
-      <w:r>
-        <w:rPr>
-          <w:rFonts w:eastAsia="Courier New" w:cs="Courier New" w:ascii="Courier New" w:hAnsi="Courier New"/>
-        </w:rPr>
-      </w:r>
-    </w:p>
-    <w:p>
-      <w:pPr>
-        <w:pStyle w:val="Normal"/>
-        <w:rPr>
-          <w:rFonts w:eastAsia="Calibri" w:cs="Calibri"/>
+      </w:r>
+      <w:r/>
+    </w:p>
+    <w:p>
+      <w:pPr>
+        <w:pStyle w:val="Normal"/>
+        <w:rPr>
           <w:i/>
           <w:u w:val="single"/>
+          <w:i/>
+          <w:rFonts w:eastAsia="Calibri" w:cs="Calibri"/>
         </w:rPr>
       </w:pPr>
       <w:r>
@@ -736,13 +797,11 @@
         </w:rPr>
         <w:t xml:space="preserve">Level 1 </w:t>
       </w:r>
-    </w:p>
-    <w:p>
-      <w:pPr>
-        <w:pStyle w:val="Normal"/>
-        <w:rPr>
-          <w:rFonts w:eastAsia="Calibri" w:cs="Calibri"/>
-        </w:rPr>
+      <w:r/>
+    </w:p>
+    <w:p>
+      <w:pPr>
+        <w:pStyle w:val="Normal"/>
       </w:pPr>
       <w:r>
         <w:rPr>
@@ -757,14 +816,31 @@
         </w:rPr>
         <w:t>Subtraktive Farbmischung</w:t>
       </w:r>
-    </w:p>
-    <w:p>
-      <w:pPr>
-        <w:pStyle w:val="Normal"/>
-        <w:rPr>
-          <w:rFonts w:eastAsia="Calibri" w:cs="Calibri"/>
-          <w:b/>
-        </w:rPr>
+      <w:r/>
+    </w:p>
+    <w:p>
+      <w:pPr>
+        <w:pStyle w:val="Normal"/>
+      </w:pPr>
+      <w:r>
+        <w:rPr>
+          <w:rFonts w:eastAsia="Calibri" w:cs="Calibri"/>
+          <w:b/>
+          <w:bCs/>
+        </w:rPr>
+        <w:t>Farbe:</w:t>
+      </w:r>
+      <w:r>
+        <w:rPr>
+          <w:rFonts w:eastAsia="Calibri" w:cs="Calibri"/>
+        </w:rPr>
+        <w:t xml:space="preserve"> Blau</w:t>
+      </w:r>
+      <w:r/>
+    </w:p>
+    <w:p>
+      <w:pPr>
+        <w:pStyle w:val="Normal"/>
       </w:pPr>
       <w:r>
         <w:rPr>
@@ -773,27 +849,43 @@
         </w:rPr>
         <w:t xml:space="preserve">Aufgabe: </w:t>
       </w:r>
-    </w:p>
-    <w:p>
-      <w:pPr>
-        <w:pStyle w:val="Normal"/>
-        <w:rPr>
-          <w:rFonts w:eastAsia="Calibri" w:cs="Calibri"/>
-        </w:rPr>
-      </w:pPr>
-      <w:r>
-        <w:rPr>
-          <w:rFonts w:eastAsia="Calibri" w:cs="Calibri"/>
-        </w:rPr>
-      </w:r>
-    </w:p>
-    <w:p>
-      <w:pPr>
-        <w:pStyle w:val="Normal"/>
-        <w:rPr>
-          <w:rFonts w:eastAsia="Calibri" w:cs="Calibri"/>
+      <w:r>
+        <w:rPr>
+          <w:rFonts w:eastAsia="Calibri" w:cs="Calibri"/>
+          <w:b w:val="false"/>
+          <w:bCs w:val="false"/>
+        </w:rPr>
+        <w:t>Der Protagonist findet sich auf einer Wiese wieder. Die Welt um ihn erscheint in verschiedenen Grautönen. In der Ferne erhebt sich auf einem Hügel ein mächtiges Blaues Tor. Der Spieler bewegt die Figur so durch das Level, dass es sich durch verschiedenfarbige Flüssigkeiten entsprechend einfärbt. Nur wenn er zuletzt die Farbe Blau besitzt öffnet sich das Tor und gibt den Weg in das nächste Level frei. Der Spieler überwindet verschiedene Hindernisse. Durch einfärben mit allen Farben färbt er die Figur letztendlich schwarz und begreift so das Prinzip der additiven Farbmischung. Erst wenn das Geschehen ist lässt sich die Figut abermals blau färben und das Level abschließen.</w:t>
+      </w:r>
+      <w:r/>
+    </w:p>
+    <w:p>
+      <w:pPr>
+        <w:pStyle w:val="Normal"/>
+        <w:rPr>
+          <w:sz w:val="22"/>
+          <w:sz w:val="22"/>
+          <w:szCs w:val="22"/>
+          <w:rFonts w:ascii="Calibri" w:hAnsi="Calibri" w:eastAsia="Calibri" w:cs="Calibri"/>
+          <w:color w:val="00000A"/>
+          <w:lang w:val="de-DE" w:eastAsia="de-DE" w:bidi="ar-SA"/>
+        </w:rPr>
+      </w:pPr>
+      <w:r>
+        <w:rPr>
+          <w:rFonts w:eastAsia="Calibri" w:cs="Calibri"/>
+        </w:rPr>
+      </w:r>
+      <w:r/>
+    </w:p>
+    <w:p>
+      <w:pPr>
+        <w:pStyle w:val="Normal"/>
+        <w:rPr>
           <w:i/>
           <w:u w:val="single"/>
+          <w:i/>
+          <w:rFonts w:eastAsia="Calibri" w:cs="Calibri"/>
         </w:rPr>
       </w:pPr>
       <w:r>
@@ -804,14 +896,16 @@
         </w:rPr>
         <w:t>Animation 2</w:t>
       </w:r>
+      <w:r/>
     </w:p>
     <w:p>
       <w:pPr>
         <w:pStyle w:val="Normal"/>
         <w:jc w:val="right"/>
         <w:rPr>
-          <w:rFonts w:eastAsia="Calibri" w:cs="Calibri"/>
-          <w:i/>
+          <w:i/>
+          <w:i/>
+          <w:rFonts w:eastAsia="Calibri" w:cs="Calibri"/>
         </w:rPr>
       </w:pPr>
       <w:r>
@@ -821,14 +915,16 @@
         </w:rPr>
         <w:t>Die Motte schließt sich dem Protagonisten an und weist ihn zum nächsten Teil, da sie selbst ihr Missgeschick nicht beseitigen kann.</w:t>
       </w:r>
+      <w:r/>
     </w:p>
     <w:p>
       <w:pPr>
         <w:pStyle w:val="Normal"/>
         <w:jc w:val="right"/>
         <w:rPr>
-          <w:rFonts w:eastAsia="Calibri" w:cs="Calibri"/>
-          <w:i/>
+          <w:i/>
+          <w:i/>
+          <w:rFonts w:eastAsia="Calibri" w:cs="Calibri"/>
         </w:rPr>
       </w:pPr>
       <w:r>
@@ -838,14 +934,16 @@
         </w:rPr>
         <w:t>Einführung der Motte als Symbol am unteren Bildschirmrand. Über dieses können von nun an kurze Hilfestellungen abgerufen werden.</w:t>
       </w:r>
+      <w:r/>
     </w:p>
     <w:p>
       <w:pPr>
         <w:pStyle w:val="Normal"/>
         <w:jc w:val="right"/>
         <w:rPr>
-          <w:rFonts w:eastAsia="Calibri" w:cs="Calibri"/>
-          <w:i/>
+          <w:i/>
+          <w:i/>
+          <w:rFonts w:eastAsia="Calibri" w:cs="Calibri"/>
         </w:rPr>
       </w:pPr>
       <w:r>
@@ -855,27 +953,35 @@
         </w:rPr>
         <w:t>Hauptbildschirm als Navigationsfläche. Hier können nun das nächste Level angewählt, eventuelle Achievements angesehen und einige Informationen abgerufen werden.</w:t>
       </w:r>
-    </w:p>
-    <w:p>
-      <w:pPr>
-        <w:pStyle w:val="Normal"/>
-        <w:rPr>
-          <w:rFonts w:eastAsia="Calibri" w:cs="Calibri"/>
-        </w:rPr>
-      </w:pPr>
-      <w:r>
-        <w:rPr>
-          <w:rFonts w:eastAsia="Calibri" w:cs="Calibri"/>
-        </w:rPr>
-      </w:r>
-    </w:p>
-    <w:p>
-      <w:pPr>
-        <w:pStyle w:val="Normal"/>
-        <w:rPr>
-          <w:rFonts w:eastAsia="Calibri" w:cs="Calibri"/>
+      <w:r/>
+    </w:p>
+    <w:p>
+      <w:pPr>
+        <w:pStyle w:val="Normal"/>
+        <w:rPr>
+          <w:sz w:val="22"/>
+          <w:sz w:val="22"/>
+          <w:szCs w:val="22"/>
+          <w:rFonts w:ascii="Calibri" w:hAnsi="Calibri" w:eastAsia="Calibri" w:cs="Calibri"/>
+          <w:color w:val="00000A"/>
+          <w:lang w:val="de-DE" w:eastAsia="de-DE" w:bidi="ar-SA"/>
+        </w:rPr>
+      </w:pPr>
+      <w:r>
+        <w:rPr>
+          <w:rFonts w:eastAsia="Calibri" w:cs="Calibri"/>
+        </w:rPr>
+      </w:r>
+      <w:r/>
+    </w:p>
+    <w:p>
+      <w:pPr>
+        <w:pStyle w:val="Normal"/>
+        <w:rPr>
           <w:i/>
           <w:u w:val="single"/>
+          <w:i/>
+          <w:rFonts w:eastAsia="Calibri" w:cs="Calibri"/>
         </w:rPr>
       </w:pPr>
       <w:r>
@@ -886,6 +992,7 @@
         </w:rPr>
         <w:t>Level 2</w:t>
       </w:r>
+      <w:r/>
     </w:p>
     <w:p>
       <w:pPr>
@@ -907,6 +1014,7 @@
         </w:rPr>
         <w:t>Additive Farbmischung</w:t>
       </w:r>
+      <w:r/>
     </w:p>
     <w:p>
       <w:pPr>
@@ -928,29 +1036,38 @@
         </w:rPr>
         <w:t xml:space="preserve"> Protagonist befindet sich wieder in einem optisch ähnlichen Jump n Run Level. Verschiedene Lichtkegel die in Grundfarben leuchten, befinden sich in Sichtweite, ebenso ein Tor in einer Mischfarbe. Der Spieler muss nun die Figur so durch das Level lotsen, dass sich die Figur in der gleichen Farbe wie das Tor einfärbt. Dazu muss er die Figur durch die unterschiedlichen Lichtkegel führen, so dass die Mischfarbe der betretenen Lichtfarben die Gesuchte ergibt.</w:t>
       </w:r>
-    </w:p>
-    <w:p>
-      <w:pPr>
-        <w:pStyle w:val="Normal"/>
-        <w:rPr>
-          <w:rFonts w:eastAsia="Calibri" w:cs="Calibri"/>
-          <w:b/>
-        </w:rPr>
-      </w:pPr>
-      <w:r>
-        <w:rPr>
-          <w:rFonts w:eastAsia="Calibri" w:cs="Calibri"/>
-          <w:b/>
-        </w:rPr>
-      </w:r>
-    </w:p>
-    <w:p>
-      <w:pPr>
-        <w:pStyle w:val="Normal"/>
-        <w:rPr>
-          <w:rFonts w:eastAsia="Calibri" w:cs="Calibri"/>
+      <w:r/>
+    </w:p>
+    <w:p>
+      <w:pPr>
+        <w:pStyle w:val="Normal"/>
+        <w:rPr>
+          <w:sz w:val="22"/>
+          <w:b/>
+          <w:sz w:val="22"/>
+          <w:b/>
+          <w:szCs w:val="22"/>
+          <w:rFonts w:ascii="Calibri" w:hAnsi="Calibri" w:eastAsia="Calibri" w:cs="Calibri"/>
+          <w:color w:val="00000A"/>
+          <w:lang w:val="de-DE" w:eastAsia="de-DE" w:bidi="ar-SA"/>
+        </w:rPr>
+      </w:pPr>
+      <w:r>
+        <w:rPr>
+          <w:rFonts w:eastAsia="Calibri" w:cs="Calibri"/>
+          <w:b/>
+        </w:rPr>
+      </w:r>
+      <w:r/>
+    </w:p>
+    <w:p>
+      <w:pPr>
+        <w:pStyle w:val="Normal"/>
+        <w:rPr>
           <w:i/>
           <w:u w:val="single"/>
+          <w:i/>
+          <w:rFonts w:eastAsia="Calibri" w:cs="Calibri"/>
         </w:rPr>
       </w:pPr>
       <w:r>
@@ -961,6 +1078,7 @@
         </w:rPr>
         <w:t>Level 3</w:t>
       </w:r>
+      <w:r/>
     </w:p>
     <w:p>
       <w:pPr>
@@ -982,13 +1100,15 @@
         </w:rPr>
         <w:t>Absorption</w:t>
       </w:r>
-    </w:p>
-    <w:p>
-      <w:pPr>
-        <w:pStyle w:val="Normal"/>
-        <w:rPr>
-          <w:rFonts w:eastAsia="Calibri" w:cs="Calibri"/>
-          <w:b/>
+      <w:r/>
+    </w:p>
+    <w:p>
+      <w:pPr>
+        <w:pStyle w:val="Normal"/>
+        <w:rPr>
+          <w:b/>
+          <w:b/>
+          <w:rFonts w:eastAsia="Calibri" w:cs="Calibri"/>
         </w:rPr>
       </w:pPr>
       <w:r>
@@ -998,27 +1118,40 @@
         </w:rPr>
         <w:t>Aufgabe:</w:t>
       </w:r>
-    </w:p>
-    <w:p>
-      <w:pPr>
-        <w:pStyle w:val="Normal"/>
-        <w:rPr>
-          <w:rFonts w:eastAsia="Calibri" w:cs="Calibri"/>
-        </w:rPr>
-      </w:pPr>
-      <w:r>
-        <w:rPr>
-          <w:rFonts w:eastAsia="Calibri" w:cs="Calibri"/>
-        </w:rPr>
-      </w:r>
-    </w:p>
-    <w:p>
-      <w:pPr>
-        <w:pStyle w:val="Normal"/>
-        <w:rPr>
-          <w:rFonts w:eastAsia="Calibri" w:cs="Calibri"/>
+      <w:r/>
+    </w:p>
+    <w:p>
+      <w:pPr>
+        <w:pStyle w:val="Normal"/>
+        <w:rPr>
+          <w:sz w:val="22"/>
+          <w:sz w:val="22"/>
+          <w:szCs w:val="22"/>
+          <w:rFonts w:ascii="Calibri" w:hAnsi="Calibri" w:eastAsia="Calibri" w:cs="Calibri"/>
+          <w:color w:val="00000A"/>
+          <w:lang w:val="de-DE" w:eastAsia="de-DE" w:bidi="ar-SA"/>
+        </w:rPr>
+      </w:pPr>
+      <w:r>
+        <w:rPr>
+          <w:rFonts w:eastAsia="Calibri" w:cs="Calibri"/>
+        </w:rPr>
+      </w:r>
+      <w:r/>
+    </w:p>
+    <w:p>
+      <w:pPr>
+        <w:pStyle w:val="Normal"/>
+        <w:rPr>
+          <w:sz w:val="22"/>
           <w:i/>
           <w:u w:val="single"/>
+          <w:sz w:val="22"/>
+          <w:i/>
+          <w:szCs w:val="22"/>
+          <w:rFonts w:ascii="Calibri" w:hAnsi="Calibri" w:eastAsia="Calibri" w:cs="Calibri"/>
+          <w:color w:val="00000A"/>
+          <w:lang w:val="de-DE" w:eastAsia="de-DE" w:bidi="ar-SA"/>
         </w:rPr>
       </w:pPr>
       <w:r>
@@ -1028,14 +1161,16 @@
           <w:u w:val="single"/>
         </w:rPr>
       </w:r>
-    </w:p>
-    <w:p>
-      <w:pPr>
-        <w:pStyle w:val="Normal"/>
-        <w:rPr>
-          <w:rFonts w:eastAsia="Calibri" w:cs="Calibri"/>
+      <w:r/>
+    </w:p>
+    <w:p>
+      <w:pPr>
+        <w:pStyle w:val="Normal"/>
+        <w:rPr>
           <w:i/>
           <w:u w:val="single"/>
+          <w:i/>
+          <w:rFonts w:eastAsia="Calibri" w:cs="Calibri"/>
         </w:rPr>
       </w:pPr>
       <w:r>
@@ -1046,6 +1181,7 @@
         </w:rPr>
         <w:t>Level 4</w:t>
       </w:r>
+      <w:r/>
     </w:p>
     <w:p>
       <w:pPr>
@@ -1067,13 +1203,15 @@
         </w:rPr>
         <w:t>Komplementärfarben</w:t>
       </w:r>
-    </w:p>
-    <w:p>
-      <w:pPr>
-        <w:pStyle w:val="Normal"/>
-        <w:rPr>
-          <w:rFonts w:eastAsia="Calibri" w:cs="Calibri"/>
-          <w:b/>
+      <w:r/>
+    </w:p>
+    <w:p>
+      <w:pPr>
+        <w:pStyle w:val="Normal"/>
+        <w:rPr>
+          <w:b/>
+          <w:b/>
+          <w:rFonts w:eastAsia="Calibri" w:cs="Calibri"/>
         </w:rPr>
       </w:pPr>
       <w:r>
@@ -1083,27 +1221,35 @@
         </w:rPr>
         <w:t>Aufgabe:</w:t>
       </w:r>
-    </w:p>
-    <w:p>
-      <w:pPr>
-        <w:pStyle w:val="Normal"/>
-        <w:rPr>
-          <w:rFonts w:eastAsia="Calibri" w:cs="Calibri"/>
-        </w:rPr>
-      </w:pPr>
-      <w:r>
-        <w:rPr>
-          <w:rFonts w:eastAsia="Calibri" w:cs="Calibri"/>
-        </w:rPr>
-      </w:r>
-    </w:p>
-    <w:p>
-      <w:pPr>
-        <w:pStyle w:val="Normal"/>
-        <w:rPr>
-          <w:rFonts w:eastAsia="Calibri" w:cs="Calibri"/>
+      <w:r/>
+    </w:p>
+    <w:p>
+      <w:pPr>
+        <w:pStyle w:val="Normal"/>
+        <w:rPr>
+          <w:sz w:val="22"/>
+          <w:sz w:val="22"/>
+          <w:szCs w:val="22"/>
+          <w:rFonts w:ascii="Calibri" w:hAnsi="Calibri" w:eastAsia="Calibri" w:cs="Calibri"/>
+          <w:color w:val="00000A"/>
+          <w:lang w:val="de-DE" w:eastAsia="de-DE" w:bidi="ar-SA"/>
+        </w:rPr>
+      </w:pPr>
+      <w:r>
+        <w:rPr>
+          <w:rFonts w:eastAsia="Calibri" w:cs="Calibri"/>
+        </w:rPr>
+      </w:r>
+      <w:r/>
+    </w:p>
+    <w:p>
+      <w:pPr>
+        <w:pStyle w:val="Normal"/>
+        <w:rPr>
           <w:i/>
           <w:u w:val="single"/>
+          <w:i/>
+          <w:rFonts w:eastAsia="Calibri" w:cs="Calibri"/>
         </w:rPr>
       </w:pPr>
       <w:r>
@@ -1114,6 +1260,7 @@
         </w:rPr>
         <w:t>Level 5</w:t>
       </w:r>
+      <w:r/>
     </w:p>
     <w:p>
       <w:pPr>
@@ -1135,13 +1282,15 @@
         </w:rPr>
         <w:t>Warme/Kalte Farben</w:t>
       </w:r>
-    </w:p>
-    <w:p>
-      <w:pPr>
-        <w:pStyle w:val="Normal"/>
-        <w:rPr>
-          <w:rFonts w:eastAsia="Calibri" w:cs="Calibri"/>
-          <w:b/>
+      <w:r/>
+    </w:p>
+    <w:p>
+      <w:pPr>
+        <w:pStyle w:val="Normal"/>
+        <w:rPr>
+          <w:b/>
+          <w:b/>
+          <w:rFonts w:eastAsia="Calibri" w:cs="Calibri"/>
         </w:rPr>
       </w:pPr>
       <w:r>
@@ -1151,27 +1300,35 @@
         </w:rPr>
         <w:t>Aufgabe:</w:t>
       </w:r>
-    </w:p>
-    <w:p>
-      <w:pPr>
-        <w:pStyle w:val="Normal"/>
-        <w:rPr>
-          <w:rFonts w:eastAsia="Calibri" w:cs="Calibri"/>
-        </w:rPr>
-      </w:pPr>
-      <w:r>
-        <w:rPr>
-          <w:rFonts w:eastAsia="Calibri" w:cs="Calibri"/>
-        </w:rPr>
-      </w:r>
-    </w:p>
-    <w:p>
-      <w:pPr>
-        <w:pStyle w:val="Normal"/>
-        <w:rPr>
-          <w:rFonts w:eastAsia="Calibri" w:cs="Calibri"/>
+      <w:r/>
+    </w:p>
+    <w:p>
+      <w:pPr>
+        <w:pStyle w:val="Normal"/>
+        <w:rPr>
+          <w:sz w:val="22"/>
+          <w:sz w:val="22"/>
+          <w:szCs w:val="22"/>
+          <w:rFonts w:ascii="Calibri" w:hAnsi="Calibri" w:eastAsia="Calibri" w:cs="Calibri"/>
+          <w:color w:val="00000A"/>
+          <w:lang w:val="de-DE" w:eastAsia="de-DE" w:bidi="ar-SA"/>
+        </w:rPr>
+      </w:pPr>
+      <w:r>
+        <w:rPr>
+          <w:rFonts w:eastAsia="Calibri" w:cs="Calibri"/>
+        </w:rPr>
+      </w:r>
+      <w:r/>
+    </w:p>
+    <w:p>
+      <w:pPr>
+        <w:pStyle w:val="Normal"/>
+        <w:rPr>
           <w:i/>
           <w:u w:val="single"/>
+          <w:i/>
+          <w:rFonts w:eastAsia="Calibri" w:cs="Calibri"/>
         </w:rPr>
       </w:pPr>
       <w:r>
@@ -1182,6 +1339,7 @@
         </w:rPr>
         <w:t>Level 6</w:t>
       </w:r>
+      <w:r/>
     </w:p>
     <w:p>
       <w:pPr>
@@ -1203,13 +1361,15 @@
         </w:rPr>
         <w:t>Lichtbrechung</w:t>
       </w:r>
-    </w:p>
-    <w:p>
-      <w:pPr>
-        <w:pStyle w:val="Normal"/>
-        <w:rPr>
-          <w:rFonts w:eastAsia="Calibri" w:cs="Calibri"/>
-          <w:b/>
+      <w:r/>
+    </w:p>
+    <w:p>
+      <w:pPr>
+        <w:pStyle w:val="Normal"/>
+        <w:rPr>
+          <w:b/>
+          <w:b/>
+          <w:rFonts w:eastAsia="Calibri" w:cs="Calibri"/>
         </w:rPr>
       </w:pPr>
       <w:r>
@@ -1219,27 +1379,35 @@
         </w:rPr>
         <w:t>Aufgabe:</w:t>
       </w:r>
-    </w:p>
-    <w:p>
-      <w:pPr>
-        <w:pStyle w:val="Normal"/>
-        <w:rPr>
-          <w:rFonts w:eastAsia="Calibri" w:cs="Calibri"/>
-        </w:rPr>
-      </w:pPr>
-      <w:r>
-        <w:rPr>
-          <w:rFonts w:eastAsia="Calibri" w:cs="Calibri"/>
-        </w:rPr>
-      </w:r>
-    </w:p>
-    <w:p>
-      <w:pPr>
-        <w:pStyle w:val="Normal"/>
-        <w:rPr>
-          <w:rFonts w:eastAsia="Calibri" w:cs="Calibri"/>
+      <w:r/>
+    </w:p>
+    <w:p>
+      <w:pPr>
+        <w:pStyle w:val="Normal"/>
+        <w:rPr>
+          <w:sz w:val="22"/>
+          <w:sz w:val="22"/>
+          <w:szCs w:val="22"/>
+          <w:rFonts w:ascii="Calibri" w:hAnsi="Calibri" w:eastAsia="Calibri" w:cs="Calibri"/>
+          <w:color w:val="00000A"/>
+          <w:lang w:val="de-DE" w:eastAsia="de-DE" w:bidi="ar-SA"/>
+        </w:rPr>
+      </w:pPr>
+      <w:r>
+        <w:rPr>
+          <w:rFonts w:eastAsia="Calibri" w:cs="Calibri"/>
+        </w:rPr>
+      </w:r>
+      <w:r/>
+    </w:p>
+    <w:p>
+      <w:pPr>
+        <w:pStyle w:val="Normal"/>
+        <w:rPr>
           <w:i/>
           <w:u w:val="single"/>
+          <w:i/>
+          <w:rFonts w:eastAsia="Calibri" w:cs="Calibri"/>
         </w:rPr>
       </w:pPr>
       <w:r>
@@ -1250,6 +1418,7 @@
         </w:rPr>
         <w:t>Level 7</w:t>
       </w:r>
+      <w:r/>
     </w:p>
     <w:p>
       <w:pPr>
@@ -1271,13 +1440,15 @@
         </w:rPr>
         <w:t>Helligkeit</w:t>
       </w:r>
-    </w:p>
-    <w:p>
-      <w:pPr>
-        <w:pStyle w:val="Normal"/>
-        <w:rPr>
-          <w:rFonts w:eastAsia="Calibri" w:cs="Calibri"/>
-          <w:b/>
+      <w:r/>
+    </w:p>
+    <w:p>
+      <w:pPr>
+        <w:pStyle w:val="Normal"/>
+        <w:rPr>
+          <w:b/>
+          <w:b/>
+          <w:rFonts w:eastAsia="Calibri" w:cs="Calibri"/>
         </w:rPr>
       </w:pPr>
       <w:r>
@@ -1287,47 +1458,65 @@
         </w:rPr>
         <w:t>Aufgabe:</w:t>
       </w:r>
-    </w:p>
-    <w:p>
-      <w:pPr>
-        <w:pStyle w:val="Normal"/>
-        <w:rPr>
-          <w:rFonts w:eastAsia="Calibri" w:cs="Calibri"/>
-          <w:b/>
-        </w:rPr>
-      </w:pPr>
-      <w:r>
-        <w:rPr>
-          <w:rFonts w:eastAsia="Calibri" w:cs="Calibri"/>
-          <w:b/>
-        </w:rPr>
-      </w:r>
-    </w:p>
-    <w:p>
-      <w:pPr>
-        <w:pStyle w:val="Normal"/>
-        <w:rPr>
-          <w:rFonts w:eastAsia="Calibri" w:cs="Calibri"/>
-          <w:b/>
-          <w:sz w:val="28"/>
-        </w:rPr>
-      </w:pPr>
-      <w:r>
-        <w:rPr>
-          <w:rFonts w:eastAsia="Calibri" w:cs="Calibri"/>
-          <w:b/>
-          <w:sz w:val="28"/>
-        </w:rPr>
-      </w:r>
-    </w:p>
-    <w:p>
-      <w:pPr>
-        <w:pStyle w:val="Normal"/>
-        <w:pageBreakBefore/>
-        <w:rPr>
-          <w:rFonts w:eastAsia="Calibri" w:cs="Calibri"/>
-          <w:b/>
-          <w:sz w:val="28"/>
+      <w:r/>
+    </w:p>
+    <w:p>
+      <w:pPr>
+        <w:pStyle w:val="Normal"/>
+        <w:rPr>
+          <w:sz w:val="22"/>
+          <w:b/>
+          <w:sz w:val="22"/>
+          <w:b/>
+          <w:szCs w:val="22"/>
+          <w:rFonts w:ascii="Calibri" w:hAnsi="Calibri" w:eastAsia="Calibri" w:cs="Calibri"/>
+          <w:color w:val="00000A"/>
+          <w:lang w:val="de-DE" w:eastAsia="de-DE" w:bidi="ar-SA"/>
+        </w:rPr>
+      </w:pPr>
+      <w:r>
+        <w:rPr>
+          <w:rFonts w:eastAsia="Calibri" w:cs="Calibri"/>
+          <w:b/>
+        </w:rPr>
+      </w:r>
+      <w:r/>
+    </w:p>
+    <w:p>
+      <w:pPr>
+        <w:pStyle w:val="Normal"/>
+        <w:rPr>
+          <w:sz w:val="28"/>
+          <w:b/>
+          <w:sz w:val="28"/>
+          <w:b/>
+          <w:szCs w:val="22"/>
+          <w:rFonts w:ascii="Calibri" w:hAnsi="Calibri" w:eastAsia="Calibri" w:cs="Calibri"/>
+          <w:color w:val="00000A"/>
+          <w:lang w:val="de-DE" w:eastAsia="de-DE" w:bidi="ar-SA"/>
+        </w:rPr>
+      </w:pPr>
+      <w:r>
+        <w:rPr>
+          <w:rFonts w:eastAsia="Calibri" w:cs="Calibri"/>
+          <w:b/>
+          <w:sz w:val="28"/>
+        </w:rPr>
+      </w:r>
+      <w:r>
+        <w:br w:type="page"/>
+      </w:r>
+      <w:r/>
+    </w:p>
+    <w:p>
+      <w:pPr>
+        <w:pStyle w:val="Normal"/>
+        <w:rPr>
+          <w:sz w:val="28"/>
+          <w:b/>
+          <w:sz w:val="28"/>
+          <w:b/>
+          <w:rFonts w:eastAsia="Calibri" w:cs="Calibri"/>
         </w:rPr>
       </w:pPr>
       <w:r>
@@ -1338,6 +1527,7 @@
         </w:rPr>
         <w:t>3. Optionale Inhalte</w:t>
       </w:r>
+      <w:r/>
     </w:p>
     <w:p>
       <w:pPr>
@@ -1352,6 +1542,7 @@
         </w:rPr>
         <w:t xml:space="preserve">Da wir noch nicht wirklich abschätzen können, wie viel Zeit unser Projekt tatsächlich in Anspruch nehmen wird, beschränken wir uns bisher nur auf die wirklich nötigen Spielfunktionen. </w:t>
       </w:r>
+      <w:r/>
     </w:p>
     <w:p>
       <w:pPr>
@@ -1366,14 +1557,17 @@
         </w:rPr>
         <w:t>Gerne würden wir diese später aber um einige Features erweitern.</w:t>
       </w:r>
-    </w:p>
-    <w:p>
-      <w:pPr>
-        <w:pStyle w:val="Normal"/>
-        <w:rPr>
-          <w:rFonts w:eastAsia="Calibri" w:cs="Calibri"/>
-          <w:b/>
-          <w:sz w:val="28"/>
+      <w:r/>
+    </w:p>
+    <w:p>
+      <w:pPr>
+        <w:pStyle w:val="Normal"/>
+        <w:rPr>
+          <w:sz w:val="28"/>
+          <w:b/>
+          <w:sz w:val="28"/>
+          <w:b/>
+          <w:rFonts w:eastAsia="Calibri" w:cs="Calibri"/>
         </w:rPr>
       </w:pPr>
       <w:r>
@@ -1384,6 +1578,7 @@
         </w:rPr>
         <w:t>3.1 Minigames</w:t>
       </w:r>
+      <w:r/>
     </w:p>
     <w:p>
       <w:pPr>
@@ -1398,6 +1593,7 @@
         </w:rPr>
         <w:t xml:space="preserve">Um das Erlernte zu festigen, noch einmal anzuwenden oder vielleicht auch erst verständlich zu machen, wäre es denkbar einige Minigames einzubauen. </w:t>
       </w:r>
+      <w:r/>
     </w:p>
     <w:p>
       <w:pPr>
@@ -1412,6 +1608,7 @@
         </w:rPr>
         <w:t>Bei diesen soll es sich um von der Motte gestellte Aufgaben handeln, die mit fortschreitendem Handlungsbogen freigeschaltet werden und thematisch gleich mit den Level sind.</w:t>
       </w:r>
+      <w:r/>
     </w:p>
     <w:p>
       <w:pPr>
@@ -1426,6 +1623,7 @@
         </w:rPr>
         <w:t>Im Gegensatz zu den Jump n Run Level soll hier weniger Intuition gefragt sein. Der Spieler hat die Möglichkeit sich Themen von der Motte erklären zu lassen und kann dieses Wissen schließlich auch in den regulären Level anwenden.</w:t>
       </w:r>
+      <w:r/>
     </w:p>
     <w:p>
       <w:pPr>
@@ -1440,6 +1638,7 @@
         </w:rPr>
         <w:t>Denkbare Spielprinzipien wären Quizfragen, kleinere Rätsel, Zuordnungen per Drag n Drop etc.</w:t>
       </w:r>
+      <w:r/>
     </w:p>
     <w:p>
       <w:pPr>
@@ -1454,14 +1653,17 @@
         </w:rPr>
         <w:t>Für das Lösen aller Minigames wird schließlich das letzte Level freigegeben.</w:t>
       </w:r>
-    </w:p>
-    <w:p>
-      <w:pPr>
-        <w:pStyle w:val="Normal"/>
-        <w:rPr>
-          <w:rFonts w:eastAsia="Calibri" w:cs="Calibri"/>
-          <w:b/>
-          <w:sz w:val="28"/>
+      <w:r/>
+    </w:p>
+    <w:p>
+      <w:pPr>
+        <w:pStyle w:val="Normal"/>
+        <w:rPr>
+          <w:sz w:val="28"/>
+          <w:b/>
+          <w:sz w:val="28"/>
+          <w:b/>
+          <w:rFonts w:eastAsia="Calibri" w:cs="Calibri"/>
         </w:rPr>
       </w:pPr>
       <w:r>
@@ -1472,6 +1674,7 @@
         </w:rPr>
         <w:t>3.2 Achievements</w:t>
       </w:r>
+      <w:r/>
     </w:p>
     <w:p>
       <w:pPr>
@@ -1486,6 +1689,7 @@
         </w:rPr>
         <w:t>Um einen Anreiz für das erfolgreiche Beenden des Spiels zu schaffen könnte man Achievements anlegen.</w:t>
       </w:r>
+      <w:r/>
     </w:p>
     <w:p>
       <w:pPr>
@@ -1500,14 +1704,17 @@
         </w:rPr>
         <w:t>Diese können dann teilweise durch den regulären Spielverlauf, aber auch durch besondere Aktionen freigeschaltet werden.</w:t>
       </w:r>
-    </w:p>
-    <w:p>
-      <w:pPr>
-        <w:pStyle w:val="Normal"/>
-        <w:rPr>
-          <w:rFonts w:eastAsia="Calibri" w:cs="Calibri"/>
-          <w:b/>
-          <w:sz w:val="28"/>
+      <w:r/>
+    </w:p>
+    <w:p>
+      <w:pPr>
+        <w:pStyle w:val="Normal"/>
+        <w:rPr>
+          <w:sz w:val="28"/>
+          <w:b/>
+          <w:sz w:val="28"/>
+          <w:b/>
+          <w:rFonts w:eastAsia="Calibri" w:cs="Calibri"/>
         </w:rPr>
       </w:pPr>
       <w:r>
@@ -1518,13 +1725,16 @@
         </w:rPr>
         <w:t>3.3 Eastereggs</w:t>
       </w:r>
-    </w:p>
-    <w:p>
-      <w:pPr>
-        <w:pStyle w:val="Normal"/>
-        <w:rPr>
-          <w:rFonts w:eastAsia="Calibri" w:cs="Calibri"/>
-        </w:rPr>
+      <w:r/>
+    </w:p>
+    <w:p>
+      <w:pPr>
+        <w:pStyle w:val="Normal"/>
+        <w:widowControl/>
+        <w:suppressAutoHyphens w:val="true"/>
+        <w:bidi w:val="0"/>
+        <w:spacing w:lineRule="auto" w:line="256" w:before="0" w:after="160"/>
+        <w:jc w:val="left"/>
       </w:pPr>
       <w:r>
         <w:rPr>
@@ -1532,6 +1742,7 @@
         </w:rPr>
         <w:t>Um auch selbst ein bisschen Spaß an dem Spiel zu haben, wäre es toll einige Spielereien einzubauen sofern uns die Zeit dafür bleibt.</w:t>
       </w:r>
+      <w:r/>
     </w:p>
     <w:sectPr>
       <w:type w:val="nextPage"/>
@@ -1814,179 +2025,178 @@
 </file>
 
 <file path=word/styles.xml><?xml version="1.0" encoding="utf-8"?>
-<w:styles xmlns:w="http://schemas.openxmlformats.org/wordprocessingml/2006/main">
+<w:styles xmlns:w="http://schemas.openxmlformats.org/wordprocessingml/2006/main" xmlns:w14="http://schemas.microsoft.com/office/word/2010/wordml" xmlns:mc="http://schemas.openxmlformats.org/markup-compatibility/2006" mc:Ignorable="w14">
   <w:docDefaults>
     <w:rPrDefault>
       <w:rPr>
         <w:rFonts w:ascii="Calibri" w:hAnsi="Calibri" w:eastAsia="Droid Sans Fallback" w:cs=""/>
-        <w:sz w:val="22"/>
         <w:szCs w:val="22"/>
         <w:lang w:val="de-DE" w:eastAsia="de-DE" w:bidi="ar-SA"/>
       </w:rPr>
     </w:rPrDefault>
     <w:pPrDefault>
       <w:pPr>
-        <w:spacing w:lineRule="auto" w:line="259"/>
+        <w:spacing w:lineRule="auto" w:line="256"/>
       </w:pPr>
     </w:pPrDefault>
   </w:docDefaults>
   <w:latentStyles w:count="371" w:defQFormat="0" w:defUnhideWhenUsed="0" w:defSemiHidden="0" w:defUIPriority="99" w:defLockedState="0">
     <w:lsdException w:qFormat="1" w:uiPriority="0" w:name="Normal"/>
     <w:lsdException w:qFormat="1" w:uiPriority="9" w:name="heading 1"/>
-    <w:lsdException w:qFormat="1" w:unhideWhenUsed="1" w:semiHidden="1" w:uiPriority="9" w:name="heading 2"/>
-    <w:lsdException w:qFormat="1" w:unhideWhenUsed="1" w:semiHidden="1" w:uiPriority="9" w:name="heading 3"/>
-    <w:lsdException w:qFormat="1" w:unhideWhenUsed="1" w:semiHidden="1" w:uiPriority="9" w:name="heading 4"/>
-    <w:lsdException w:qFormat="1" w:unhideWhenUsed="1" w:semiHidden="1" w:uiPriority="9" w:name="heading 5"/>
-    <w:lsdException w:qFormat="1" w:unhideWhenUsed="1" w:semiHidden="1" w:uiPriority="9" w:name="heading 6"/>
-    <w:lsdException w:qFormat="1" w:unhideWhenUsed="1" w:semiHidden="1" w:uiPriority="9" w:name="heading 7"/>
-    <w:lsdException w:qFormat="1" w:unhideWhenUsed="1" w:semiHidden="1" w:uiPriority="9" w:name="heading 8"/>
-    <w:lsdException w:qFormat="1" w:unhideWhenUsed="1" w:semiHidden="1" w:uiPriority="9" w:name="heading 9"/>
-    <w:lsdException w:unhideWhenUsed="1" w:semiHidden="1" w:name="index 1"/>
-    <w:lsdException w:unhideWhenUsed="1" w:semiHidden="1" w:name="index 2"/>
-    <w:lsdException w:unhideWhenUsed="1" w:semiHidden="1" w:name="index 3"/>
-    <w:lsdException w:unhideWhenUsed="1" w:semiHidden="1" w:name="index 4"/>
-    <w:lsdException w:unhideWhenUsed="1" w:semiHidden="1" w:name="index 5"/>
-    <w:lsdException w:unhideWhenUsed="1" w:semiHidden="1" w:name="index 6"/>
-    <w:lsdException w:unhideWhenUsed="1" w:semiHidden="1" w:name="index 7"/>
-    <w:lsdException w:unhideWhenUsed="1" w:semiHidden="1" w:name="index 8"/>
-    <w:lsdException w:unhideWhenUsed="1" w:semiHidden="1" w:name="index 9"/>
-    <w:lsdException w:unhideWhenUsed="1" w:semiHidden="1" w:uiPriority="39" w:name="toc 1"/>
-    <w:lsdException w:unhideWhenUsed="1" w:semiHidden="1" w:uiPriority="39" w:name="toc 2"/>
-    <w:lsdException w:unhideWhenUsed="1" w:semiHidden="1" w:uiPriority="39" w:name="toc 3"/>
-    <w:lsdException w:unhideWhenUsed="1" w:semiHidden="1" w:uiPriority="39" w:name="toc 4"/>
-    <w:lsdException w:unhideWhenUsed="1" w:semiHidden="1" w:uiPriority="39" w:name="toc 5"/>
-    <w:lsdException w:unhideWhenUsed="1" w:semiHidden="1" w:uiPriority="39" w:name="toc 6"/>
-    <w:lsdException w:unhideWhenUsed="1" w:semiHidden="1" w:uiPriority="39" w:name="toc 7"/>
-    <w:lsdException w:unhideWhenUsed="1" w:semiHidden="1" w:uiPriority="39" w:name="toc 8"/>
-    <w:lsdException w:unhideWhenUsed="1" w:semiHidden="1" w:uiPriority="39" w:name="toc 9"/>
-    <w:lsdException w:unhideWhenUsed="1" w:semiHidden="1" w:name="Normal Indent"/>
-    <w:lsdException w:unhideWhenUsed="1" w:semiHidden="1" w:name="footnote text"/>
-    <w:lsdException w:unhideWhenUsed="1" w:semiHidden="1" w:name="annotation text"/>
-    <w:lsdException w:unhideWhenUsed="1" w:semiHidden="1" w:name="header"/>
-    <w:lsdException w:unhideWhenUsed="1" w:semiHidden="1" w:name="footer"/>
-    <w:lsdException w:unhideWhenUsed="1" w:semiHidden="1" w:name="index heading"/>
-    <w:lsdException w:qFormat="1" w:unhideWhenUsed="1" w:semiHidden="1" w:uiPriority="35" w:name="caption"/>
-    <w:lsdException w:unhideWhenUsed="1" w:semiHidden="1" w:name="table of figures"/>
-    <w:lsdException w:unhideWhenUsed="1" w:semiHidden="1" w:name="envelope address"/>
-    <w:lsdException w:unhideWhenUsed="1" w:semiHidden="1" w:name="envelope return"/>
-    <w:lsdException w:unhideWhenUsed="1" w:semiHidden="1" w:name="footnote reference"/>
-    <w:lsdException w:unhideWhenUsed="1" w:semiHidden="1" w:name="annotation reference"/>
-    <w:lsdException w:unhideWhenUsed="1" w:semiHidden="1" w:name="line number"/>
-    <w:lsdException w:unhideWhenUsed="1" w:semiHidden="1" w:name="page number"/>
-    <w:lsdException w:unhideWhenUsed="1" w:semiHidden="1" w:name="endnote reference"/>
-    <w:lsdException w:unhideWhenUsed="1" w:semiHidden="1" w:name="endnote text"/>
-    <w:lsdException w:unhideWhenUsed="1" w:semiHidden="1" w:name="table of authorities"/>
-    <w:lsdException w:unhideWhenUsed="1" w:semiHidden="1" w:name="macro"/>
-    <w:lsdException w:unhideWhenUsed="1" w:semiHidden="1" w:name="toa heading"/>
-    <w:lsdException w:unhideWhenUsed="1" w:semiHidden="1" w:name="List"/>
-    <w:lsdException w:unhideWhenUsed="1" w:semiHidden="1" w:name="List Bullet"/>
-    <w:lsdException w:unhideWhenUsed="1" w:semiHidden="1" w:name="List Number"/>
-    <w:lsdException w:unhideWhenUsed="1" w:semiHidden="1" w:name="List 2"/>
-    <w:lsdException w:unhideWhenUsed="1" w:semiHidden="1" w:name="List 3"/>
-    <w:lsdException w:unhideWhenUsed="1" w:semiHidden="1" w:name="List 4"/>
-    <w:lsdException w:unhideWhenUsed="1" w:semiHidden="1" w:name="List 5"/>
-    <w:lsdException w:unhideWhenUsed="1" w:semiHidden="1" w:name="List Bullet 2"/>
-    <w:lsdException w:unhideWhenUsed="1" w:semiHidden="1" w:name="List Bullet 3"/>
-    <w:lsdException w:unhideWhenUsed="1" w:semiHidden="1" w:name="List Bullet 4"/>
-    <w:lsdException w:unhideWhenUsed="1" w:semiHidden="1" w:name="List Bullet 5"/>
-    <w:lsdException w:unhideWhenUsed="1" w:semiHidden="1" w:name="List Number 2"/>
-    <w:lsdException w:unhideWhenUsed="1" w:semiHidden="1" w:name="List Number 3"/>
-    <w:lsdException w:unhideWhenUsed="1" w:semiHidden="1" w:name="List Number 4"/>
-    <w:lsdException w:unhideWhenUsed="1" w:semiHidden="1" w:name="List Number 5"/>
+    <w:lsdException w:qFormat="1" w:semiHidden="1" w:unhideWhenUsed="1" w:uiPriority="9" w:name="heading 2"/>
+    <w:lsdException w:qFormat="1" w:semiHidden="1" w:unhideWhenUsed="1" w:uiPriority="9" w:name="heading 3"/>
+    <w:lsdException w:qFormat="1" w:semiHidden="1" w:unhideWhenUsed="1" w:uiPriority="9" w:name="heading 4"/>
+    <w:lsdException w:qFormat="1" w:semiHidden="1" w:unhideWhenUsed="1" w:uiPriority="9" w:name="heading 5"/>
+    <w:lsdException w:qFormat="1" w:semiHidden="1" w:unhideWhenUsed="1" w:uiPriority="9" w:name="heading 6"/>
+    <w:lsdException w:qFormat="1" w:semiHidden="1" w:unhideWhenUsed="1" w:uiPriority="9" w:name="heading 7"/>
+    <w:lsdException w:qFormat="1" w:semiHidden="1" w:unhideWhenUsed="1" w:uiPriority="9" w:name="heading 8"/>
+    <w:lsdException w:qFormat="1" w:semiHidden="1" w:unhideWhenUsed="1" w:uiPriority="9" w:name="heading 9"/>
+    <w:lsdException w:semiHidden="1" w:unhideWhenUsed="1" w:name="index 1"/>
+    <w:lsdException w:semiHidden="1" w:unhideWhenUsed="1" w:name="index 2"/>
+    <w:lsdException w:semiHidden="1" w:unhideWhenUsed="1" w:name="index 3"/>
+    <w:lsdException w:semiHidden="1" w:unhideWhenUsed="1" w:name="index 4"/>
+    <w:lsdException w:semiHidden="1" w:unhideWhenUsed="1" w:name="index 5"/>
+    <w:lsdException w:semiHidden="1" w:unhideWhenUsed="1" w:name="index 6"/>
+    <w:lsdException w:semiHidden="1" w:unhideWhenUsed="1" w:name="index 7"/>
+    <w:lsdException w:semiHidden="1" w:unhideWhenUsed="1" w:name="index 8"/>
+    <w:lsdException w:semiHidden="1" w:unhideWhenUsed="1" w:name="index 9"/>
+    <w:lsdException w:semiHidden="1" w:unhideWhenUsed="1" w:uiPriority="39" w:name="toc 1"/>
+    <w:lsdException w:semiHidden="1" w:unhideWhenUsed="1" w:uiPriority="39" w:name="toc 2"/>
+    <w:lsdException w:semiHidden="1" w:unhideWhenUsed="1" w:uiPriority="39" w:name="toc 3"/>
+    <w:lsdException w:semiHidden="1" w:unhideWhenUsed="1" w:uiPriority="39" w:name="toc 4"/>
+    <w:lsdException w:semiHidden="1" w:unhideWhenUsed="1" w:uiPriority="39" w:name="toc 5"/>
+    <w:lsdException w:semiHidden="1" w:unhideWhenUsed="1" w:uiPriority="39" w:name="toc 6"/>
+    <w:lsdException w:semiHidden="1" w:unhideWhenUsed="1" w:uiPriority="39" w:name="toc 7"/>
+    <w:lsdException w:semiHidden="1" w:unhideWhenUsed="1" w:uiPriority="39" w:name="toc 8"/>
+    <w:lsdException w:semiHidden="1" w:unhideWhenUsed="1" w:uiPriority="39" w:name="toc 9"/>
+    <w:lsdException w:semiHidden="1" w:unhideWhenUsed="1" w:name="Normal Indent"/>
+    <w:lsdException w:semiHidden="1" w:unhideWhenUsed="1" w:name="footnote text"/>
+    <w:lsdException w:semiHidden="1" w:unhideWhenUsed="1" w:name="annotation text"/>
+    <w:lsdException w:semiHidden="1" w:unhideWhenUsed="1" w:name="header"/>
+    <w:lsdException w:semiHidden="1" w:unhideWhenUsed="1" w:name="footer"/>
+    <w:lsdException w:semiHidden="1" w:unhideWhenUsed="1" w:name="index heading"/>
+    <w:lsdException w:qFormat="1" w:semiHidden="1" w:unhideWhenUsed="1" w:uiPriority="35" w:name="caption"/>
+    <w:lsdException w:semiHidden="1" w:unhideWhenUsed="1" w:name="table of figures"/>
+    <w:lsdException w:semiHidden="1" w:unhideWhenUsed="1" w:name="envelope address"/>
+    <w:lsdException w:semiHidden="1" w:unhideWhenUsed="1" w:name="envelope return"/>
+    <w:lsdException w:semiHidden="1" w:unhideWhenUsed="1" w:name="footnote reference"/>
+    <w:lsdException w:semiHidden="1" w:unhideWhenUsed="1" w:name="annotation reference"/>
+    <w:lsdException w:semiHidden="1" w:unhideWhenUsed="1" w:name="line number"/>
+    <w:lsdException w:semiHidden="1" w:unhideWhenUsed="1" w:name="page number"/>
+    <w:lsdException w:semiHidden="1" w:unhideWhenUsed="1" w:name="endnote reference"/>
+    <w:lsdException w:semiHidden="1" w:unhideWhenUsed="1" w:name="endnote text"/>
+    <w:lsdException w:semiHidden="1" w:unhideWhenUsed="1" w:name="table of authorities"/>
+    <w:lsdException w:semiHidden="1" w:unhideWhenUsed="1" w:name="macro"/>
+    <w:lsdException w:semiHidden="1" w:unhideWhenUsed="1" w:name="toa heading"/>
+    <w:lsdException w:semiHidden="1" w:unhideWhenUsed="1" w:name="List"/>
+    <w:lsdException w:semiHidden="1" w:unhideWhenUsed="1" w:name="List Bullet"/>
+    <w:lsdException w:semiHidden="1" w:unhideWhenUsed="1" w:name="List Number"/>
+    <w:lsdException w:semiHidden="1" w:unhideWhenUsed="1" w:name="List 2"/>
+    <w:lsdException w:semiHidden="1" w:unhideWhenUsed="1" w:name="List 3"/>
+    <w:lsdException w:semiHidden="1" w:unhideWhenUsed="1" w:name="List 4"/>
+    <w:lsdException w:semiHidden="1" w:unhideWhenUsed="1" w:name="List 5"/>
+    <w:lsdException w:semiHidden="1" w:unhideWhenUsed="1" w:name="List Bullet 2"/>
+    <w:lsdException w:semiHidden="1" w:unhideWhenUsed="1" w:name="List Bullet 3"/>
+    <w:lsdException w:semiHidden="1" w:unhideWhenUsed="1" w:name="List Bullet 4"/>
+    <w:lsdException w:semiHidden="1" w:unhideWhenUsed="1" w:name="List Bullet 5"/>
+    <w:lsdException w:semiHidden="1" w:unhideWhenUsed="1" w:name="List Number 2"/>
+    <w:lsdException w:semiHidden="1" w:unhideWhenUsed="1" w:name="List Number 3"/>
+    <w:lsdException w:semiHidden="1" w:unhideWhenUsed="1" w:name="List Number 4"/>
+    <w:lsdException w:semiHidden="1" w:unhideWhenUsed="1" w:name="List Number 5"/>
     <w:lsdException w:qFormat="1" w:uiPriority="10" w:name="Title"/>
-    <w:lsdException w:unhideWhenUsed="1" w:semiHidden="1" w:name="Closing"/>
-    <w:lsdException w:unhideWhenUsed="1" w:semiHidden="1" w:name="Signature"/>
-    <w:lsdException w:unhideWhenUsed="1" w:semiHidden="1" w:uiPriority="1" w:name="Default Paragraph Font"/>
-    <w:lsdException w:unhideWhenUsed="1" w:semiHidden="1" w:name="Body Text"/>
-    <w:lsdException w:unhideWhenUsed="1" w:semiHidden="1" w:name="Body Text Indent"/>
-    <w:lsdException w:unhideWhenUsed="1" w:semiHidden="1" w:name="List Continue"/>
-    <w:lsdException w:unhideWhenUsed="1" w:semiHidden="1" w:name="List Continue 2"/>
-    <w:lsdException w:unhideWhenUsed="1" w:semiHidden="1" w:name="List Continue 3"/>
-    <w:lsdException w:unhideWhenUsed="1" w:semiHidden="1" w:name="List Continue 4"/>
-    <w:lsdException w:unhideWhenUsed="1" w:semiHidden="1" w:name="List Continue 5"/>
-    <w:lsdException w:unhideWhenUsed="1" w:semiHidden="1" w:name="Message Header"/>
+    <w:lsdException w:semiHidden="1" w:unhideWhenUsed="1" w:name="Closing"/>
+    <w:lsdException w:semiHidden="1" w:unhideWhenUsed="1" w:name="Signature"/>
+    <w:lsdException w:semiHidden="1" w:unhideWhenUsed="1" w:uiPriority="1" w:name="Default Paragraph Font"/>
+    <w:lsdException w:semiHidden="1" w:unhideWhenUsed="1" w:name="Body Text"/>
+    <w:lsdException w:semiHidden="1" w:unhideWhenUsed="1" w:name="Body Text Indent"/>
+    <w:lsdException w:semiHidden="1" w:unhideWhenUsed="1" w:name="List Continue"/>
+    <w:lsdException w:semiHidden="1" w:unhideWhenUsed="1" w:name="List Continue 2"/>
+    <w:lsdException w:semiHidden="1" w:unhideWhenUsed="1" w:name="List Continue 3"/>
+    <w:lsdException w:semiHidden="1" w:unhideWhenUsed="1" w:name="List Continue 4"/>
+    <w:lsdException w:semiHidden="1" w:unhideWhenUsed="1" w:name="List Continue 5"/>
+    <w:lsdException w:semiHidden="1" w:unhideWhenUsed="1" w:name="Message Header"/>
     <w:lsdException w:qFormat="1" w:uiPriority="11" w:name="Subtitle"/>
-    <w:lsdException w:unhideWhenUsed="1" w:semiHidden="1" w:name="Salutation"/>
-    <w:lsdException w:unhideWhenUsed="1" w:semiHidden="1" w:name="Date"/>
-    <w:lsdException w:unhideWhenUsed="1" w:semiHidden="1" w:name="Body Text First Indent"/>
-    <w:lsdException w:unhideWhenUsed="1" w:semiHidden="1" w:name="Body Text First Indent 2"/>
-    <w:lsdException w:unhideWhenUsed="1" w:semiHidden="1" w:name="Note Heading"/>
-    <w:lsdException w:unhideWhenUsed="1" w:semiHidden="1" w:name="Body Text 2"/>
-    <w:lsdException w:unhideWhenUsed="1" w:semiHidden="1" w:name="Body Text 3"/>
-    <w:lsdException w:unhideWhenUsed="1" w:semiHidden="1" w:name="Body Text Indent 2"/>
-    <w:lsdException w:unhideWhenUsed="1" w:semiHidden="1" w:name="Body Text Indent 3"/>
-    <w:lsdException w:unhideWhenUsed="1" w:semiHidden="1" w:name="Block Text"/>
-    <w:lsdException w:unhideWhenUsed="1" w:semiHidden="1" w:name="Hyperlink"/>
-    <w:lsdException w:unhideWhenUsed="1" w:semiHidden="1" w:name="FollowedHyperlink"/>
+    <w:lsdException w:semiHidden="1" w:unhideWhenUsed="1" w:name="Salutation"/>
+    <w:lsdException w:semiHidden="1" w:unhideWhenUsed="1" w:name="Date"/>
+    <w:lsdException w:semiHidden="1" w:unhideWhenUsed="1" w:name="Body Text First Indent"/>
+    <w:lsdException w:semiHidden="1" w:unhideWhenUsed="1" w:name="Body Text First Indent 2"/>
+    <w:lsdException w:semiHidden="1" w:unhideWhenUsed="1" w:name="Note Heading"/>
+    <w:lsdException w:semiHidden="1" w:unhideWhenUsed="1" w:name="Body Text 2"/>
+    <w:lsdException w:semiHidden="1" w:unhideWhenUsed="1" w:name="Body Text 3"/>
+    <w:lsdException w:semiHidden="1" w:unhideWhenUsed="1" w:name="Body Text Indent 2"/>
+    <w:lsdException w:semiHidden="1" w:unhideWhenUsed="1" w:name="Body Text Indent 3"/>
+    <w:lsdException w:semiHidden="1" w:unhideWhenUsed="1" w:name="Block Text"/>
+    <w:lsdException w:semiHidden="1" w:unhideWhenUsed="1" w:name="Hyperlink"/>
+    <w:lsdException w:semiHidden="1" w:unhideWhenUsed="1" w:name="FollowedHyperlink"/>
     <w:lsdException w:qFormat="1" w:uiPriority="22" w:name="Strong"/>
     <w:lsdException w:qFormat="1" w:uiPriority="20" w:name="Emphasis"/>
-    <w:lsdException w:unhideWhenUsed="1" w:semiHidden="1" w:name="Document Map"/>
-    <w:lsdException w:unhideWhenUsed="1" w:semiHidden="1" w:name="Plain Text"/>
-    <w:lsdException w:unhideWhenUsed="1" w:semiHidden="1" w:name="E-mail Signature"/>
-    <w:lsdException w:unhideWhenUsed="1" w:semiHidden="1" w:name="HTML Top of Form"/>
-    <w:lsdException w:unhideWhenUsed="1" w:semiHidden="1" w:name="HTML Bottom of Form"/>
-    <w:lsdException w:unhideWhenUsed="1" w:semiHidden="1" w:name="Normal (Web)"/>
-    <w:lsdException w:unhideWhenUsed="1" w:semiHidden="1" w:name="HTML Acronym"/>
-    <w:lsdException w:unhideWhenUsed="1" w:semiHidden="1" w:name="HTML Address"/>
-    <w:lsdException w:unhideWhenUsed="1" w:semiHidden="1" w:name="HTML Cite"/>
-    <w:lsdException w:unhideWhenUsed="1" w:semiHidden="1" w:name="HTML Code"/>
-    <w:lsdException w:unhideWhenUsed="1" w:semiHidden="1" w:name="HTML Definition"/>
-    <w:lsdException w:unhideWhenUsed="1" w:semiHidden="1" w:name="HTML Keyboard"/>
-    <w:lsdException w:unhideWhenUsed="1" w:semiHidden="1" w:name="HTML Preformatted"/>
-    <w:lsdException w:unhideWhenUsed="1" w:semiHidden="1" w:name="HTML Sample"/>
-    <w:lsdException w:unhideWhenUsed="1" w:semiHidden="1" w:name="HTML Typewriter"/>
-    <w:lsdException w:unhideWhenUsed="1" w:semiHidden="1" w:name="HTML Variable"/>
-    <w:lsdException w:unhideWhenUsed="1" w:semiHidden="1" w:name="Normal Table"/>
-    <w:lsdException w:unhideWhenUsed="1" w:semiHidden="1" w:name="annotation subject"/>
-    <w:lsdException w:unhideWhenUsed="1" w:semiHidden="1" w:name="No List"/>
-    <w:lsdException w:unhideWhenUsed="1" w:semiHidden="1" w:name="Outline List 1"/>
-    <w:lsdException w:unhideWhenUsed="1" w:semiHidden="1" w:name="Outline List 2"/>
-    <w:lsdException w:unhideWhenUsed="1" w:semiHidden="1" w:name="Outline List 3"/>
-    <w:lsdException w:unhideWhenUsed="1" w:semiHidden="1" w:name="Table Simple 1"/>
-    <w:lsdException w:unhideWhenUsed="1" w:semiHidden="1" w:name="Table Simple 2"/>
-    <w:lsdException w:unhideWhenUsed="1" w:semiHidden="1" w:name="Table Simple 3"/>
-    <w:lsdException w:unhideWhenUsed="1" w:semiHidden="1" w:name="Table Classic 1"/>
-    <w:lsdException w:unhideWhenUsed="1" w:semiHidden="1" w:name="Table Classic 2"/>
-    <w:lsdException w:unhideWhenUsed="1" w:semiHidden="1" w:name="Table Classic 3"/>
-    <w:lsdException w:unhideWhenUsed="1" w:semiHidden="1" w:name="Table Classic 4"/>
-    <w:lsdException w:unhideWhenUsed="1" w:semiHidden="1" w:name="Table Colorful 1"/>
-    <w:lsdException w:unhideWhenUsed="1" w:semiHidden="1" w:name="Table Colorful 2"/>
-    <w:lsdException w:unhideWhenUsed="1" w:semiHidden="1" w:name="Table Colorful 3"/>
-    <w:lsdException w:unhideWhenUsed="1" w:semiHidden="1" w:name="Table Columns 1"/>
-    <w:lsdException w:unhideWhenUsed="1" w:semiHidden="1" w:name="Table Columns 2"/>
-    <w:lsdException w:unhideWhenUsed="1" w:semiHidden="1" w:name="Table Columns 3"/>
-    <w:lsdException w:unhideWhenUsed="1" w:semiHidden="1" w:name="Table Columns 4"/>
-    <w:lsdException w:unhideWhenUsed="1" w:semiHidden="1" w:name="Table Columns 5"/>
-    <w:lsdException w:unhideWhenUsed="1" w:semiHidden="1" w:name="Table Grid 1"/>
-    <w:lsdException w:unhideWhenUsed="1" w:semiHidden="1" w:name="Table Grid 2"/>
-    <w:lsdException w:unhideWhenUsed="1" w:semiHidden="1" w:name="Table Grid 3"/>
-    <w:lsdException w:unhideWhenUsed="1" w:semiHidden="1" w:name="Table Grid 4"/>
-    <w:lsdException w:unhideWhenUsed="1" w:semiHidden="1" w:name="Table Grid 5"/>
-    <w:lsdException w:unhideWhenUsed="1" w:semiHidden="1" w:name="Table Grid 6"/>
-    <w:lsdException w:unhideWhenUsed="1" w:semiHidden="1" w:name="Table Grid 7"/>
-    <w:lsdException w:unhideWhenUsed="1" w:semiHidden="1" w:name="Table Grid 8"/>
-    <w:lsdException w:unhideWhenUsed="1" w:semiHidden="1" w:name="Table List 1"/>
-    <w:lsdException w:unhideWhenUsed="1" w:semiHidden="1" w:name="Table List 2"/>
-    <w:lsdException w:unhideWhenUsed="1" w:semiHidden="1" w:name="Table List 3"/>
-    <w:lsdException w:unhideWhenUsed="1" w:semiHidden="1" w:name="Table List 4"/>
-    <w:lsdException w:unhideWhenUsed="1" w:semiHidden="1" w:name="Table List 5"/>
-    <w:lsdException w:unhideWhenUsed="1" w:semiHidden="1" w:name="Table List 6"/>
-    <w:lsdException w:unhideWhenUsed="1" w:semiHidden="1" w:name="Table List 7"/>
-    <w:lsdException w:unhideWhenUsed="1" w:semiHidden="1" w:name="Table List 8"/>
-    <w:lsdException w:unhideWhenUsed="1" w:semiHidden="1" w:name="Table 3D effects 1"/>
-    <w:lsdException w:unhideWhenUsed="1" w:semiHidden="1" w:name="Table 3D effects 2"/>
-    <w:lsdException w:unhideWhenUsed="1" w:semiHidden="1" w:name="Table 3D effects 3"/>
-    <w:lsdException w:unhideWhenUsed="1" w:semiHidden="1" w:name="Table Contemporary"/>
-    <w:lsdException w:unhideWhenUsed="1" w:semiHidden="1" w:name="Table Elegant"/>
-    <w:lsdException w:unhideWhenUsed="1" w:semiHidden="1" w:name="Table Professional"/>
-    <w:lsdException w:unhideWhenUsed="1" w:semiHidden="1" w:name="Table Subtle 1"/>
-    <w:lsdException w:unhideWhenUsed="1" w:semiHidden="1" w:name="Table Subtle 2"/>
-    <w:lsdException w:unhideWhenUsed="1" w:semiHidden="1" w:name="Table Web 1"/>
-    <w:lsdException w:unhideWhenUsed="1" w:semiHidden="1" w:name="Table Web 2"/>
-    <w:lsdException w:unhideWhenUsed="1" w:semiHidden="1" w:name="Table Web 3"/>
-    <w:lsdException w:unhideWhenUsed="1" w:semiHidden="1" w:name="Balloon Text"/>
+    <w:lsdException w:semiHidden="1" w:unhideWhenUsed="1" w:name="Document Map"/>
+    <w:lsdException w:semiHidden="1" w:unhideWhenUsed="1" w:name="Plain Text"/>
+    <w:lsdException w:semiHidden="1" w:unhideWhenUsed="1" w:name="E-mail Signature"/>
+    <w:lsdException w:semiHidden="1" w:unhideWhenUsed="1" w:name="HTML Top of Form"/>
+    <w:lsdException w:semiHidden="1" w:unhideWhenUsed="1" w:name="HTML Bottom of Form"/>
+    <w:lsdException w:semiHidden="1" w:unhideWhenUsed="1" w:name="Normal (Web)"/>
+    <w:lsdException w:semiHidden="1" w:unhideWhenUsed="1" w:name="HTML Acronym"/>
+    <w:lsdException w:semiHidden="1" w:unhideWhenUsed="1" w:name="HTML Address"/>
+    <w:lsdException w:semiHidden="1" w:unhideWhenUsed="1" w:name="HTML Cite"/>
+    <w:lsdException w:semiHidden="1" w:unhideWhenUsed="1" w:name="HTML Code"/>
+    <w:lsdException w:semiHidden="1" w:unhideWhenUsed="1" w:name="HTML Definition"/>
+    <w:lsdException w:semiHidden="1" w:unhideWhenUsed="1" w:name="HTML Keyboard"/>
+    <w:lsdException w:semiHidden="1" w:unhideWhenUsed="1" w:name="HTML Preformatted"/>
+    <w:lsdException w:semiHidden="1" w:unhideWhenUsed="1" w:name="HTML Sample"/>
+    <w:lsdException w:semiHidden="1" w:unhideWhenUsed="1" w:name="HTML Typewriter"/>
+    <w:lsdException w:semiHidden="1" w:unhideWhenUsed="1" w:name="HTML Variable"/>
+    <w:lsdException w:semiHidden="1" w:unhideWhenUsed="1" w:name="Normal Table"/>
+    <w:lsdException w:semiHidden="1" w:unhideWhenUsed="1" w:name="annotation subject"/>
+    <w:lsdException w:semiHidden="1" w:unhideWhenUsed="1" w:name="No List"/>
+    <w:lsdException w:semiHidden="1" w:unhideWhenUsed="1" w:name="Outline List 1"/>
+    <w:lsdException w:semiHidden="1" w:unhideWhenUsed="1" w:name="Outline List 2"/>
+    <w:lsdException w:semiHidden="1" w:unhideWhenUsed="1" w:name="Outline List 3"/>
+    <w:lsdException w:semiHidden="1" w:unhideWhenUsed="1" w:name="Table Simple 1"/>
+    <w:lsdException w:semiHidden="1" w:unhideWhenUsed="1" w:name="Table Simple 2"/>
+    <w:lsdException w:semiHidden="1" w:unhideWhenUsed="1" w:name="Table Simple 3"/>
+    <w:lsdException w:semiHidden="1" w:unhideWhenUsed="1" w:name="Table Classic 1"/>
+    <w:lsdException w:semiHidden="1" w:unhideWhenUsed="1" w:name="Table Classic 2"/>
+    <w:lsdException w:semiHidden="1" w:unhideWhenUsed="1" w:name="Table Classic 3"/>
+    <w:lsdException w:semiHidden="1" w:unhideWhenUsed="1" w:name="Table Classic 4"/>
+    <w:lsdException w:semiHidden="1" w:unhideWhenUsed="1" w:name="Table Colorful 1"/>
+    <w:lsdException w:semiHidden="1" w:unhideWhenUsed="1" w:name="Table Colorful 2"/>
+    <w:lsdException w:semiHidden="1" w:unhideWhenUsed="1" w:name="Table Colorful 3"/>
+    <w:lsdException w:semiHidden="1" w:unhideWhenUsed="1" w:name="Table Columns 1"/>
+    <w:lsdException w:semiHidden="1" w:unhideWhenUsed="1" w:name="Table Columns 2"/>
+    <w:lsdException w:semiHidden="1" w:unhideWhenUsed="1" w:name="Table Columns 3"/>
+    <w:lsdException w:semiHidden="1" w:unhideWhenUsed="1" w:name="Table Columns 4"/>
+    <w:lsdException w:semiHidden="1" w:unhideWhenUsed="1" w:name="Table Columns 5"/>
+    <w:lsdException w:semiHidden="1" w:unhideWhenUsed="1" w:name="Table Grid 1"/>
+    <w:lsdException w:semiHidden="1" w:unhideWhenUsed="1" w:name="Table Grid 2"/>
+    <w:lsdException w:semiHidden="1" w:unhideWhenUsed="1" w:name="Table Grid 3"/>
+    <w:lsdException w:semiHidden="1" w:unhideWhenUsed="1" w:name="Table Grid 4"/>
+    <w:lsdException w:semiHidden="1" w:unhideWhenUsed="1" w:name="Table Grid 5"/>
+    <w:lsdException w:semiHidden="1" w:unhideWhenUsed="1" w:name="Table Grid 6"/>
+    <w:lsdException w:semiHidden="1" w:unhideWhenUsed="1" w:name="Table Grid 7"/>
+    <w:lsdException w:semiHidden="1" w:unhideWhenUsed="1" w:name="Table Grid 8"/>
+    <w:lsdException w:semiHidden="1" w:unhideWhenUsed="1" w:name="Table List 1"/>
+    <w:lsdException w:semiHidden="1" w:unhideWhenUsed="1" w:name="Table List 2"/>
+    <w:lsdException w:semiHidden="1" w:unhideWhenUsed="1" w:name="Table List 3"/>
+    <w:lsdException w:semiHidden="1" w:unhideWhenUsed="1" w:name="Table List 4"/>
+    <w:lsdException w:semiHidden="1" w:unhideWhenUsed="1" w:name="Table List 5"/>
+    <w:lsdException w:semiHidden="1" w:unhideWhenUsed="1" w:name="Table List 6"/>
+    <w:lsdException w:semiHidden="1" w:unhideWhenUsed="1" w:name="Table List 7"/>
+    <w:lsdException w:semiHidden="1" w:unhideWhenUsed="1" w:name="Table List 8"/>
+    <w:lsdException w:semiHidden="1" w:unhideWhenUsed="1" w:name="Table 3D effects 1"/>
+    <w:lsdException w:semiHidden="1" w:unhideWhenUsed="1" w:name="Table 3D effects 2"/>
+    <w:lsdException w:semiHidden="1" w:unhideWhenUsed="1" w:name="Table 3D effects 3"/>
+    <w:lsdException w:semiHidden="1" w:unhideWhenUsed="1" w:name="Table Contemporary"/>
+    <w:lsdException w:semiHidden="1" w:unhideWhenUsed="1" w:name="Table Elegant"/>
+    <w:lsdException w:semiHidden="1" w:unhideWhenUsed="1" w:name="Table Professional"/>
+    <w:lsdException w:semiHidden="1" w:unhideWhenUsed="1" w:name="Table Subtle 1"/>
+    <w:lsdException w:semiHidden="1" w:unhideWhenUsed="1" w:name="Table Subtle 2"/>
+    <w:lsdException w:semiHidden="1" w:unhideWhenUsed="1" w:name="Table Web 1"/>
+    <w:lsdException w:semiHidden="1" w:unhideWhenUsed="1" w:name="Table Web 2"/>
+    <w:lsdException w:semiHidden="1" w:unhideWhenUsed="1" w:name="Table Web 3"/>
+    <w:lsdException w:semiHidden="1" w:unhideWhenUsed="1" w:name="Balloon Text"/>
     <w:lsdException w:uiPriority="39" w:name="Table Grid"/>
-    <w:lsdException w:unhideWhenUsed="1" w:semiHidden="1" w:name="Table Theme"/>
+    <w:lsdException w:semiHidden="1" w:unhideWhenUsed="1" w:name="Table Theme"/>
     <w:lsdException w:semiHidden="1" w:name="Placeholder Text"/>
     <w:lsdException w:qFormat="1" w:uiPriority="1" w:name="No Spacing"/>
     <w:lsdException w:uiPriority="60" w:name="Light Shading"/>
@@ -2096,8 +2306,8 @@
     <w:lsdException w:qFormat="1" w:uiPriority="31" w:name="Subtle Reference"/>
     <w:lsdException w:qFormat="1" w:uiPriority="32" w:name="Intense Reference"/>
     <w:lsdException w:qFormat="1" w:uiPriority="33" w:name="Book Title"/>
-    <w:lsdException w:unhideWhenUsed="1" w:semiHidden="1" w:uiPriority="37" w:name="Bibliography"/>
-    <w:lsdException w:qFormat="1" w:unhideWhenUsed="1" w:semiHidden="1" w:uiPriority="39" w:name="TOC Heading"/>
+    <w:lsdException w:semiHidden="1" w:unhideWhenUsed="1" w:uiPriority="37" w:name="Bibliography"/>
+    <w:lsdException w:qFormat="1" w:semiHidden="1" w:unhideWhenUsed="1" w:uiPriority="39" w:name="TOC Heading"/>
     <w:lsdException w:uiPriority="41" w:name="Plain Table 1"/>
     <w:lsdException w:uiPriority="42" w:name="Plain Table 2"/>
     <w:lsdException w:uiPriority="43" w:name="Plain Table 3"/>
@@ -2210,12 +2420,12 @@
       <w:widowControl/>
       <w:suppressAutoHyphens w:val="true"/>
       <w:bidi w:val="0"/>
-      <w:spacing w:lineRule="auto" w:line="259" w:before="0" w:after="160"/>
+      <w:spacing w:lineRule="auto" w:line="256" w:before="0" w:after="160"/>
       <w:jc w:val="left"/>
     </w:pPr>
     <w:rPr>
       <w:rFonts w:ascii="Calibri" w:hAnsi="Calibri" w:eastAsia="Droid Sans Fallback" w:cs=""/>
-      <w:color w:val="auto"/>
+      <w:color w:val="00000A"/>
       <w:sz w:val="22"/>
       <w:szCs w:val="22"/>
       <w:lang w:val="de-DE" w:eastAsia="de-DE" w:bidi="ar-SA"/>
@@ -2232,6 +2442,18 @@
     <w:name w:val="Aufzählungszeichen"/>
     <w:rPr>
       <w:rFonts w:ascii="OpenSymbol" w:hAnsi="OpenSymbol" w:eastAsia="OpenSymbol" w:cs="OpenSymbol"/>
+    </w:rPr>
+  </w:style>
+  <w:style w:type="character" w:styleId="ListLabel1">
+    <w:name w:val="ListLabel 1"/>
+    <w:rPr>
+      <w:rFonts w:cs="Symbol"/>
+    </w:rPr>
+  </w:style>
+  <w:style w:type="character" w:styleId="ListLabel2">
+    <w:name w:val="ListLabel 2"/>
+    <w:rPr>
+      <w:rFonts w:cs="OpenSymbol"/>
     </w:rPr>
   </w:style>
   <w:style w:type="paragraph" w:styleId="Berschrift">

</xml_diff>

<commit_message>
Beschreibung zu Level 'alles bisher gelernte' hinzugefügt
</commit_message>
<xml_diff>
--- a/documents/Storyboard.docx
+++ b/documents/Storyboard.docx
@@ -132,13 +132,7 @@
         <w:rPr>
           <w:rFonts w:eastAsia="Calibri" w:cs="Calibri"/>
         </w:rPr>
-        <w:t xml:space="preserve">Das Spiel bewegt sich in einer fiktiven Welt. Der Spieler übernimmt dabei die Rolle eines namenlosen Helden, welcher weder </w:t>
-      </w:r>
-      <w:r>
-        <w:rPr>
-          <w:rFonts w:eastAsia="Calibri" w:cs="Calibri"/>
-        </w:rPr>
-        <w:t>hinsichtlich des Alters, Geschlechts etc. spezifiziert wird.</w:t>
+        <w:t>Das Spiel bewegt sich in einer fiktiven Welt. Der Spieler übernimmt dabei die Rolle eines namenlosen Helden, welcher weder hinsichtlich des Alters, Geschlechts etc. spezifiziert wird.</w:t>
       </w:r>
     </w:p>
     <w:p>
@@ -164,13 +158,7 @@
         <w:rPr>
           <w:rFonts w:eastAsia="Calibri" w:cs="Calibri"/>
         </w:rPr>
-        <w:t xml:space="preserve">Aufgabe ist es nun, </w:t>
-      </w:r>
-      <w:r>
-        <w:rPr>
-          <w:rFonts w:eastAsia="Calibri" w:cs="Calibri"/>
-        </w:rPr>
-        <w:t xml:space="preserve">diese Fragmente wieder einzusammeln um letztendlich den Regenbogen neu zusammensetzen zu können. Diese Fragmente finden sich in den einzelnen Level wieder, die als </w:t>
+        <w:t xml:space="preserve">Aufgabe ist es nun, diese Fragmente wieder einzusammeln um letztendlich den Regenbogen neu zusammensetzen zu können. Diese Fragmente finden sich in den einzelnen Level wieder, die als </w:t>
       </w:r>
       <w:proofErr w:type="spellStart"/>
       <w:r>
@@ -197,13 +185,7 @@
         <w:rPr>
           <w:rFonts w:eastAsia="Calibri" w:cs="Calibri"/>
         </w:rPr>
-        <w:t>Der Spieler soll dabei ein grundlegendes Verständnis für die Far</w:t>
-      </w:r>
-      <w:r>
-        <w:rPr>
-          <w:rFonts w:eastAsia="Calibri" w:cs="Calibri"/>
-        </w:rPr>
-        <w:t xml:space="preserve">benlehre erhalten. </w:t>
+        <w:t xml:space="preserve">Der Spieler soll dabei ein grundlegendes Verständnis für die Farbenlehre erhalten. </w:t>
       </w:r>
       <w:proofErr w:type="gramStart"/>
       <w:r>
@@ -230,13 +212,7 @@
         <w:rPr>
           <w:rFonts w:eastAsia="Calibri" w:cs="Calibri"/>
         </w:rPr>
-        <w:t>Als unterstützende Hilfe steht dem Spieler stets eine Art Mentor zur Verfügung, welcher um Hilfe gebeten werden kann. So wollen wir möglicherweise aufkommenden Frust eindämpfen</w:t>
-      </w:r>
-      <w:r>
-        <w:rPr>
-          <w:rFonts w:eastAsia="Calibri" w:cs="Calibri"/>
-        </w:rPr>
-        <w:t>.</w:t>
+        <w:t>Als unterstützende Hilfe steht dem Spieler stets eine Art Mentor zur Verfügung, welcher um Hilfe gebeten werden kann. So wollen wir möglicherweise aufkommenden Frust eindämpfen.</w:t>
       </w:r>
     </w:p>
     <w:p>
@@ -262,13 +238,7 @@
         <w:rPr>
           <w:rFonts w:eastAsia="Calibri" w:cs="Calibri"/>
         </w:rPr>
-        <w:t xml:space="preserve">Dies haben wir bisher allerdings als optionalen Inhalt deklariert und wollen uns zunächst um die </w:t>
-      </w:r>
-      <w:r>
-        <w:rPr>
-          <w:rFonts w:eastAsia="Calibri" w:cs="Calibri"/>
-        </w:rPr>
-        <w:t xml:space="preserve">Hauptlevel kümmern. Je nach verbleibender Zeit werden danach die </w:t>
+        <w:t xml:space="preserve">Dies haben wir bisher allerdings als optionalen Inhalt deklariert und wollen uns zunächst um die Hauptlevel kümmern. Je nach verbleibender Zeit werden danach die </w:t>
       </w:r>
       <w:proofErr w:type="gramStart"/>
       <w:r>
@@ -316,14 +286,7 @@
           <w:rFonts w:eastAsia="Calibri" w:cs="Calibri"/>
           <w:color w:val="000000"/>
         </w:rPr>
-        <w:t>Das Spiel wird mit 9 Grundmechaniken auskommen. Die ersten zwei sind genretypisch laufen und springen. Dazu kommt das Verschieben von Gegenstän</w:t>
-      </w:r>
-      <w:r>
-        <w:rPr>
-          <w:rFonts w:eastAsia="Calibri" w:cs="Calibri"/>
-          <w:color w:val="000000"/>
-        </w:rPr>
-        <w:t>den. Die Farblehre wird durch die Prinzipien der additiven und subtraktiven Farbmischung, sowie der Brechung von Licht vermittelt.</w:t>
+        <w:t>Das Spiel wird mit 9 Grundmechaniken auskommen. Die ersten zwei sind genretypisch laufen und springen. Dazu kommt das Verschieben von Gegenständen. Die Farblehre wird durch die Prinzipien der additiven und subtraktiven Farbmischung, sowie der Brechung von Licht vermittelt.</w:t>
       </w:r>
     </w:p>
     <w:p>
@@ -357,14 +320,7 @@
           <w:rFonts w:eastAsia="Calibri" w:cs="Calibri"/>
           <w:color w:val="000000"/>
         </w:rPr>
-        <w:t>Einfärben des zu Beginn schwarzen Charakters bei Kontakt mit einer Lichtfarbe in diesel</w:t>
-      </w:r>
-      <w:r>
-        <w:rPr>
-          <w:rFonts w:eastAsia="Calibri" w:cs="Calibri"/>
-          <w:color w:val="000000"/>
-        </w:rPr>
-        <w:t>be</w:t>
+        <w:t>Einfärben des zu Beginn schwarzen Charakters bei Kontakt mit einer Lichtfarbe in dieselbe</w:t>
       </w:r>
     </w:p>
     <w:p>
@@ -440,14 +396,7 @@
           <w:rFonts w:eastAsia="Calibri" w:cs="Calibri"/>
           <w:color w:val="000000"/>
         </w:rPr>
-        <w:t>Entfernung von Farbpi</w:t>
-      </w:r>
-      <w:r>
-        <w:rPr>
-          <w:rFonts w:eastAsia="Calibri" w:cs="Calibri"/>
-          <w:color w:val="000000"/>
-        </w:rPr>
-        <w:t>gmenten bei Kontakt mit farbloser Flüssigkeiten</w:t>
+        <w:t>Entfernung von Farbpigmenten bei Kontakt mit farbloser Flüssigkeiten</w:t>
       </w:r>
     </w:p>
     <w:p>
@@ -505,14 +454,7 @@
           <w:color w:val="000000"/>
         </w:rPr>
         <w:lastRenderedPageBreak/>
-        <w:t>Verdeckung durch Gegenstände, welche vor Lichtstrahlen ges</w:t>
-      </w:r>
-      <w:r>
-        <w:rPr>
-          <w:rFonts w:eastAsia="Calibri" w:cs="Calibri"/>
-          <w:color w:val="000000"/>
-        </w:rPr>
-        <w:t>choben werden</w:t>
+        <w:t>Verdeckung durch Gegenstände, welche vor Lichtstrahlen geschoben werden</w:t>
       </w:r>
     </w:p>
     <w:p>
@@ -664,14 +606,7 @@
           <w:rFonts w:eastAsia="Calibri" w:cs="Calibri"/>
           <w:i/>
         </w:rPr>
-        <w:t>Eine kleine Motte träumt davon einst so schön wie die strahlend bunten Schmetterlinge zu sein. Gedankenversunken bemerkt sie die Ähnlichkeit zwischen den Schmetterlingen und den bunten Farben des Regenbogens. Überzeugt dass dieser auch ihr prächtige Flügel</w:t>
-      </w:r>
-      <w:r>
-        <w:rPr>
-          <w:rFonts w:eastAsia="Calibri" w:cs="Calibri"/>
-          <w:i/>
-        </w:rPr>
-        <w:t xml:space="preserve"> verleihen könnte, fliegt sie zu ihm hinauf. Durch ein Versehen jedoch zerfällt der Regenbogen in Einzelteile und stürzt zu Boden. </w:t>
+        <w:t xml:space="preserve">Eine kleine Motte träumt davon einst so schön wie die strahlend bunten Schmetterlinge zu sein. Gedankenversunken bemerkt sie die Ähnlichkeit zwischen den Schmetterlingen und den bunten Farben des Regenbogens. Überzeugt dass dieser auch ihr prächtige Flügel verleihen könnte, fliegt sie zu ihm hinauf. Durch ein Versehen jedoch zerfällt der Regenbogen in Einzelteile und stürzt zu Boden. </w:t>
       </w:r>
     </w:p>
     <w:p>
@@ -688,14 +623,7 @@
           <w:rFonts w:eastAsia="Calibri" w:cs="Calibri"/>
           <w:i/>
         </w:rPr>
-        <w:t xml:space="preserve">Die Welt wird in ein tristes Grau getaucht. Bewusstlos stürzt die Motte gemeinsam mit einem Regenbogenfragment vor die Füße </w:t>
-      </w:r>
-      <w:r>
-        <w:rPr>
-          <w:rFonts w:eastAsia="Calibri" w:cs="Calibri"/>
-          <w:i/>
-        </w:rPr>
-        <w:t>unseres Protagonisten.</w:t>
+        <w:t>Die Welt wird in ein tristes Grau getaucht. Bewusstlos stürzt die Motte gemeinsam mit einem Regenbogenfragment vor die Füße unseres Protagonisten.</w:t>
       </w:r>
     </w:p>
     <w:p>
@@ -766,13 +694,7 @@
         <w:rPr>
           <w:rFonts w:eastAsia="Calibri" w:cs="Calibri"/>
         </w:rPr>
-        <w:t>Der Protagonist findet sich auf einer Wiese wieder. Die Welt um ihn erscheint in verschiedenen Grautönen. In der Ferne erhebt sich auf einem Hügel ein mächtiges Blaues To</w:t>
-      </w:r>
-      <w:r>
-        <w:rPr>
-          <w:rFonts w:eastAsia="Calibri" w:cs="Calibri"/>
-        </w:rPr>
-        <w:t xml:space="preserve">r. Der Spieler bewegt die Figur so durch </w:t>
+        <w:t xml:space="preserve">Der Protagonist findet sich auf einer Wiese wieder. Die Welt um ihn erscheint in verschiedenen Grautönen. In der Ferne erhebt sich auf einem Hügel ein mächtiges Blaues Tor. Der Spieler bewegt die Figur so durch </w:t>
       </w:r>
       <w:proofErr w:type="gramStart"/>
       <w:r>
@@ -786,13 +708,7 @@
         <w:rPr>
           <w:rFonts w:eastAsia="Calibri" w:cs="Calibri"/>
         </w:rPr>
-        <w:t xml:space="preserve"> Level, dass es sich durch verschiedenfarbige Flüssigkeiten entsprechend einfärbt. Nur wenn er zuletzt die Farbe Blau besitzt öffnet sich das Tor und gibt den Weg in das nächste Level frei. Der Spieler überwindet</w:t>
-      </w:r>
-      <w:r>
-        <w:rPr>
-          <w:rFonts w:eastAsia="Calibri" w:cs="Calibri"/>
-        </w:rPr>
-        <w:t xml:space="preserve"> verschiedene Hindernisse. Durch einfärben mit allen Farben färbt er die Figur letztendlich schwarz und begreift so das Prinzip der additiven Farbmischung. Erst wenn das Geschehen ist lässt sich die </w:t>
+        <w:t xml:space="preserve"> Level, dass es sich durch verschiedenfarbige Flüssigkeiten entsprechend einfärbt. Nur wenn er zuletzt die Farbe Blau besitzt öffnet sich das Tor und gibt den Weg in das nächste Level frei. Der Spieler überwindet verschiedene Hindernisse. Durch einfärben mit allen Farben färbt er die Figur letztendlich schwarz und begreift so das Prinzip der additiven Farbmischung. Erst wenn das Geschehen ist lässt sich die </w:t>
       </w:r>
       <w:proofErr w:type="spellStart"/>
       <w:r>
@@ -844,109 +760,94 @@
           <w:i/>
           <w:u w:val="single"/>
         </w:rPr>
-        <w:t>An</w:t>
-      </w:r>
-      <w:r>
+        <w:t>Animation 2</w:t>
+      </w:r>
+    </w:p>
+    <w:p>
+      <w:pPr>
+        <w:jc w:val="right"/>
+        <w:rPr>
+          <w:rFonts w:eastAsia="Calibri" w:cs="Calibri"/>
+          <w:i/>
+        </w:rPr>
+      </w:pPr>
+      <w:r>
+        <w:rPr>
+          <w:rFonts w:eastAsia="Calibri" w:cs="Calibri"/>
+          <w:i/>
+        </w:rPr>
+        <w:t>Die Motte schließt sich dem Protagonisten an und weist ihn zum nächsten Teil, da sie selbst ihr Missgeschick nicht beseitigen kann.</w:t>
+      </w:r>
+    </w:p>
+    <w:p>
+      <w:pPr>
+        <w:jc w:val="right"/>
+        <w:rPr>
+          <w:rFonts w:eastAsia="Calibri" w:cs="Calibri"/>
+          <w:i/>
+        </w:rPr>
+      </w:pPr>
+      <w:r>
+        <w:rPr>
+          <w:rFonts w:eastAsia="Calibri" w:cs="Calibri"/>
+          <w:i/>
+        </w:rPr>
+        <w:t>Einführung der Motte als Symbol am unteren Bildschirmrand. Über dieses können von nun an kurze Hilfestellungen abgerufen werden.</w:t>
+      </w:r>
+    </w:p>
+    <w:p>
+      <w:pPr>
+        <w:jc w:val="right"/>
+        <w:rPr>
+          <w:rFonts w:eastAsia="Calibri" w:cs="Calibri"/>
+          <w:i/>
+        </w:rPr>
+      </w:pPr>
+      <w:r>
+        <w:rPr>
+          <w:rFonts w:eastAsia="Calibri" w:cs="Calibri"/>
+          <w:i/>
+        </w:rPr>
+        <w:t xml:space="preserve">Hauptbildschirm als Navigationsfläche. Hier können nun das nächste Level angewählt, eventuelle </w:t>
+      </w:r>
+      <w:proofErr w:type="spellStart"/>
+      <w:r>
+        <w:rPr>
+          <w:rFonts w:eastAsia="Calibri" w:cs="Calibri"/>
+          <w:i/>
+        </w:rPr>
+        <w:t>Achievements</w:t>
+      </w:r>
+      <w:proofErr w:type="spellEnd"/>
+      <w:r>
+        <w:rPr>
+          <w:rFonts w:eastAsia="Calibri" w:cs="Calibri"/>
+          <w:i/>
+        </w:rPr>
+        <w:t xml:space="preserve"> angesehen und einige Informationen abgerufen werden.</w:t>
+      </w:r>
+    </w:p>
+    <w:p>
+      <w:pPr>
+        <w:rPr>
+          <w:rFonts w:eastAsia="Calibri" w:cs="Calibri"/>
+        </w:rPr>
+      </w:pPr>
+    </w:p>
+    <w:p>
+      <w:pPr>
         <w:rPr>
           <w:rFonts w:eastAsia="Calibri" w:cs="Calibri"/>
           <w:i/>
           <w:u w:val="single"/>
         </w:rPr>
-        <w:t>imation 2</w:t>
-      </w:r>
-    </w:p>
-    <w:p>
-      <w:pPr>
-        <w:jc w:val="right"/>
-        <w:rPr>
-          <w:rFonts w:eastAsia="Calibri" w:cs="Calibri"/>
-          <w:i/>
-        </w:rPr>
-      </w:pPr>
-      <w:r>
-        <w:rPr>
-          <w:rFonts w:eastAsia="Calibri" w:cs="Calibri"/>
-          <w:i/>
-        </w:rPr>
-        <w:t>Die Motte schließt sich dem Protagonisten an und weist ihn zum nächsten Teil, da sie selbst ihr Missgeschick nicht beseitigen kann.</w:t>
-      </w:r>
-    </w:p>
-    <w:p>
-      <w:pPr>
-        <w:jc w:val="right"/>
-        <w:rPr>
-          <w:rFonts w:eastAsia="Calibri" w:cs="Calibri"/>
-          <w:i/>
-        </w:rPr>
-      </w:pPr>
-      <w:r>
-        <w:rPr>
-          <w:rFonts w:eastAsia="Calibri" w:cs="Calibri"/>
-          <w:i/>
-        </w:rPr>
-        <w:t xml:space="preserve">Einführung der Motte als Symbol am unteren Bildschirmrand. Über dieses können von nun an kurze Hilfestellungen </w:t>
-      </w:r>
-      <w:r>
-        <w:rPr>
-          <w:rFonts w:eastAsia="Calibri" w:cs="Calibri"/>
-          <w:i/>
-        </w:rPr>
-        <w:t>abgerufen werden.</w:t>
-      </w:r>
-    </w:p>
-    <w:p>
-      <w:pPr>
-        <w:jc w:val="right"/>
-        <w:rPr>
-          <w:rFonts w:eastAsia="Calibri" w:cs="Calibri"/>
-          <w:i/>
-        </w:rPr>
-      </w:pPr>
-      <w:r>
-        <w:rPr>
-          <w:rFonts w:eastAsia="Calibri" w:cs="Calibri"/>
-          <w:i/>
-        </w:rPr>
-        <w:t xml:space="preserve">Hauptbildschirm als Navigationsfläche. Hier können nun das nächste Level angewählt, eventuelle </w:t>
-      </w:r>
-      <w:proofErr w:type="spellStart"/>
-      <w:r>
-        <w:rPr>
-          <w:rFonts w:eastAsia="Calibri" w:cs="Calibri"/>
-          <w:i/>
-        </w:rPr>
-        <w:t>Achievements</w:t>
-      </w:r>
-      <w:proofErr w:type="spellEnd"/>
-      <w:r>
-        <w:rPr>
-          <w:rFonts w:eastAsia="Calibri" w:cs="Calibri"/>
-          <w:i/>
-        </w:rPr>
-        <w:t xml:space="preserve"> angesehen und einige Informationen abgerufen werden.</w:t>
-      </w:r>
-    </w:p>
-    <w:p>
-      <w:pPr>
-        <w:rPr>
-          <w:rFonts w:eastAsia="Calibri" w:cs="Calibri"/>
-        </w:rPr>
-      </w:pPr>
-    </w:p>
-    <w:p>
-      <w:pPr>
+      </w:pPr>
+      <w:r>
         <w:rPr>
           <w:rFonts w:eastAsia="Calibri" w:cs="Calibri"/>
           <w:i/>
           <w:u w:val="single"/>
         </w:rPr>
-      </w:pPr>
-      <w:r>
-        <w:rPr>
-          <w:rFonts w:eastAsia="Calibri" w:cs="Calibri"/>
-          <w:i/>
-          <w:u w:val="single"/>
-        </w:rPr>
         <w:t>Level 2</w:t>
       </w:r>
     </w:p>
@@ -987,13 +888,7 @@
         <w:rPr>
           <w:rFonts w:eastAsia="Calibri" w:cs="Calibri"/>
         </w:rPr>
-        <w:t xml:space="preserve"> Protagonist befindet sich wied</w:t>
-      </w:r>
-      <w:r>
-        <w:rPr>
-          <w:rFonts w:eastAsia="Calibri" w:cs="Calibri"/>
-        </w:rPr>
-        <w:t xml:space="preserve">er in einem optisch ähnlichen Jump n Run Level. Verschiedene Lichtkegel die in Grundfarben leuchten, befinden sich in Sichtweite, ebenso ein Tor in einer Mischfarbe. Der Spieler muss nun die Figur so durch </w:t>
+        <w:t xml:space="preserve"> Protagonist befindet sich wieder in einem optisch ähnlichen Jump n Run Level. Verschiedene Lichtkegel die in Grundfarben leuchten, befinden sich in Sichtweite, ebenso ein Tor in einer Mischfarbe. Der Spieler muss nun die Figur so durch </w:t>
       </w:r>
       <w:proofErr w:type="gramStart"/>
       <w:r>
@@ -1007,13 +902,7 @@
         <w:rPr>
           <w:rFonts w:eastAsia="Calibri" w:cs="Calibri"/>
         </w:rPr>
-        <w:t xml:space="preserve"> Level lotsen, dass sich die Figur in der gleic</w:t>
-      </w:r>
-      <w:r>
-        <w:rPr>
-          <w:rFonts w:eastAsia="Calibri" w:cs="Calibri"/>
-        </w:rPr>
-        <w:t>hen Farbe wie das Tor einfärbt. Dazu muss er die Figur durch die unterschiedlichen Lichtkegel führen, so dass die Mischfarbe der betretenen Lichtfarben die Gesuchte ergibt.</w:t>
+        <w:t xml:space="preserve"> Level lotsen, dass sich die Figur in der gleichen Farbe wie das Tor einfärbt. Dazu muss er die Figur durch die unterschiedlichen Lichtkegel führen, so dass die Mischfarbe der betretenen Lichtfarben die Gesuchte ergibt.</w:t>
       </w:r>
     </w:p>
     <w:p>
@@ -1201,13 +1090,7 @@
         <w:rPr>
           <w:rFonts w:eastAsia="Calibri" w:cs="Calibri"/>
         </w:rPr>
-        <w:t>Der Spieler wendet bisher erworbene Kenntnisse an und muss zusätzlich warme und kalte Farben (vor allem Rot und Blau) einsetzen um Hindernisse zu überwinden. So sollen eventuell Eisblöcke mit rot geschmolzen, Feue</w:t>
-      </w:r>
-      <w:r>
-        <w:rPr>
-          <w:rFonts w:eastAsia="Calibri" w:cs="Calibri"/>
-        </w:rPr>
-        <w:t>r mit blau durchquert und rot auf Eisbrücken vermieden werden.</w:t>
+        <w:t>Der Spieler wendet bisher erworbene Kenntnisse an und muss zusätzlich warme und kalte Farben (vor allem Rot und Blau) einsetzen um Hindernisse zu überwinden. So sollen eventuell Eisblöcke mit rot geschmolzen, Feuer mit blau durchquert und rot auf Eisbrücken vermieden werden.</w:t>
       </w:r>
     </w:p>
     <w:p>
@@ -1299,6 +1182,114 @@
           <w:rFonts w:eastAsia="Calibri" w:cs="Calibri"/>
         </w:rPr>
         <w:t>Der Protagonist befindet sich in einem Raum, wo es nur weiße Lichtkegel gibt. Nebenbei gibt es auch ein paar Prismen, die der Protagonist zu den Lichtkegeln schieben muss. Die Idee dabei ist, zu zeigen, wie das Licht anhand des Prismas bricht. Weiß wird in verschiedene Farben geteilt und dessen Strahlung haben verschiedene Brechungen. Der Spieler muss intuitiv verstehen, dass jede Farbe zu verschiedene Winkel leuchte, nachdem es durch den Prisma gelingt. Um das Spiel mit den Winkel zu verstärken, werden Spiegel hinzugefügt. So kann der Spieler bestimmte Lichtstrahlen zu bestimmten Punkten lenken, nachdem das Prisma das weiße Licht in verschiedene Farben geteilt hat.</w:t>
+      </w:r>
+    </w:p>
+    <w:p>
+      <w:pPr>
+        <w:rPr>
+          <w:rFonts w:eastAsia="Calibri" w:cs="Calibri"/>
+        </w:rPr>
+      </w:pPr>
+    </w:p>
+    <w:p>
+      <w:pPr>
+        <w:rPr>
+          <w:rFonts w:eastAsia="Calibri" w:cs="Calibri"/>
+          <w:i/>
+          <w:u w:val="single"/>
+        </w:rPr>
+      </w:pPr>
+      <w:r>
+        <w:rPr>
+          <w:rFonts w:eastAsia="Calibri" w:cs="Calibri"/>
+          <w:i/>
+          <w:u w:val="single"/>
+        </w:rPr>
+        <w:t>Level 7</w:t>
+      </w:r>
+    </w:p>
+    <w:p>
+      <w:pPr>
+        <w:rPr>
+          <w:rFonts w:eastAsia="Calibri" w:cs="Calibri"/>
+        </w:rPr>
+      </w:pPr>
+      <w:r>
+        <w:rPr>
+          <w:rFonts w:eastAsia="Calibri" w:cs="Calibri"/>
+          <w:b/>
+        </w:rPr>
+        <w:t xml:space="preserve">Thema: </w:t>
+      </w:r>
+      <w:r>
+        <w:rPr>
+          <w:rFonts w:eastAsia="Calibri" w:cs="Calibri"/>
+        </w:rPr>
+        <w:t>Alles bisher gelernte</w:t>
+      </w:r>
+    </w:p>
+    <w:p>
+      <w:pPr>
+        <w:jc w:val="both"/>
+      </w:pPr>
+      <w:r>
+        <w:rPr>
+          <w:rFonts w:eastAsia="Calibri" w:cs="Calibri"/>
+          <w:b/>
+        </w:rPr>
+        <w:t>Farbe:</w:t>
+      </w:r>
+      <w:r>
+        <w:rPr>
+          <w:rFonts w:eastAsia="Calibri" w:cs="Calibri"/>
+        </w:rPr>
+        <w:t xml:space="preserve"> Cyan</w:t>
+      </w:r>
+    </w:p>
+    <w:p>
+      <w:pPr>
+        <w:rPr>
+          <w:rFonts w:eastAsia="Calibri" w:cs="Calibri"/>
+          <w:b/>
+        </w:rPr>
+      </w:pPr>
+      <w:r>
+        <w:rPr>
+          <w:rFonts w:eastAsia="Calibri" w:cs="Calibri"/>
+          <w:b/>
+        </w:rPr>
+        <w:t>Aufgabe:</w:t>
+      </w:r>
+      <w:r>
+        <w:rPr>
+          <w:rFonts w:eastAsia="Calibri" w:cs="Calibri"/>
+          <w:b/>
+        </w:rPr>
+        <w:t xml:space="preserve"> </w:t>
+      </w:r>
+      <w:r>
+        <w:rPr>
+          <w:rFonts w:eastAsia="Calibri" w:cs="Calibri"/>
+        </w:rPr>
+        <w:t>In diesem</w:t>
+      </w:r>
+      <w:r>
+        <w:rPr>
+          <w:rFonts w:eastAsia="Calibri" w:cs="Calibri"/>
+        </w:rPr>
+        <w:t xml:space="preserve"> Level geht es um die Wiederholung und Festigung der bisher erlernten Kenntnisse. So wird durch eine Kombination aller Spielmechaniken neben</w:t>
+      </w:r>
+      <w:r>
+        <w:rPr>
+          <w:rFonts w:eastAsia="Calibri" w:cs="Calibri"/>
+        </w:rPr>
+        <w:t xml:space="preserve"> der Erlernung der verschiedenen Elemente der Farbenlehre</w:t>
+      </w:r>
+      <w:r>
+        <w:rPr>
+          <w:rFonts w:eastAsia="Calibri" w:cs="Calibri"/>
+        </w:rPr>
+        <w:t xml:space="preserve"> auch die Kombinationsgabe des Spielers gefördert.</w:t>
       </w:r>
       <w:bookmarkStart w:id="0" w:name="_GoBack"/>
       <w:bookmarkEnd w:id="0"/>
@@ -1307,68 +1298,6 @@
       <w:pPr>
         <w:rPr>
           <w:rFonts w:eastAsia="Calibri" w:cs="Calibri"/>
-        </w:rPr>
-      </w:pPr>
-    </w:p>
-    <w:p>
-      <w:pPr>
-        <w:rPr>
-          <w:rFonts w:eastAsia="Calibri" w:cs="Calibri"/>
-          <w:i/>
-          <w:u w:val="single"/>
-        </w:rPr>
-      </w:pPr>
-      <w:r>
-        <w:rPr>
-          <w:rFonts w:eastAsia="Calibri" w:cs="Calibri"/>
-          <w:i/>
-          <w:u w:val="single"/>
-        </w:rPr>
-        <w:t>Level 7</w:t>
-      </w:r>
-    </w:p>
-    <w:p>
-      <w:r>
-        <w:rPr>
-          <w:rFonts w:eastAsia="Calibri" w:cs="Calibri"/>
-          <w:b/>
-        </w:rPr>
-        <w:t xml:space="preserve">Thema: </w:t>
-      </w:r>
-      <w:r>
-        <w:rPr>
-          <w:rFonts w:eastAsia="Calibri" w:cs="Calibri"/>
-        </w:rPr>
-        <w:t>Alles bisher gelernte</w:t>
-      </w:r>
-    </w:p>
-    <w:p>
-      <w:pPr>
-        <w:rPr>
-          <w:rFonts w:eastAsia="Calibri" w:cs="Calibri"/>
-          <w:b/>
-        </w:rPr>
-      </w:pPr>
-      <w:r>
-        <w:rPr>
-          <w:rFonts w:eastAsia="Calibri" w:cs="Calibri"/>
-          <w:b/>
-        </w:rPr>
-        <w:t>Aufgabe:</w:t>
-      </w:r>
-    </w:p>
-    <w:p>
-      <w:pPr>
-        <w:rPr>
-          <w:rFonts w:eastAsia="Calibri" w:cs="Calibri"/>
-          <w:b/>
-        </w:rPr>
-      </w:pPr>
-    </w:p>
-    <w:p>
-      <w:pPr>
-        <w:rPr>
-          <w:rFonts w:eastAsia="Calibri" w:cs="Calibri"/>
           <w:b/>
           <w:sz w:val="28"/>
         </w:rPr>
@@ -1405,13 +1334,7 @@
         <w:rPr>
           <w:rFonts w:eastAsia="Calibri" w:cs="Calibri"/>
         </w:rPr>
-        <w:t>Da wir noch nicht wirklich abschätzen können, wie viel Zeit unser Projekt tatsächli</w:t>
-      </w:r>
-      <w:r>
-        <w:rPr>
-          <w:rFonts w:eastAsia="Calibri" w:cs="Calibri"/>
-        </w:rPr>
-        <w:t xml:space="preserve">ch in Anspruch nehmen wird, beschränken wir uns bisher nur auf die wirklich nötigen Spielfunktionen. </w:t>
+        <w:t xml:space="preserve">Da wir noch nicht wirklich abschätzen können, wie viel Zeit unser Projekt tatsächlich in Anspruch nehmen wird, beschränken wir uns bisher nur auf die wirklich nötigen Spielfunktionen. </w:t>
       </w:r>
     </w:p>
     <w:p>
@@ -1491,32 +1414,20 @@
         <w:rPr>
           <w:rFonts w:eastAsia="Calibri" w:cs="Calibri"/>
         </w:rPr>
-        <w:t>Bei diesen soll es sich um von der Motte gestellte Aufgaben handeln, die mit fortschreitendem Handlungsbogen</w:t>
-      </w:r>
-      <w:r>
-        <w:rPr>
-          <w:rFonts w:eastAsia="Calibri" w:cs="Calibri"/>
-        </w:rPr>
-        <w:t xml:space="preserve"> freigeschaltet werden und thematisch gleich mit den Level sind.</w:t>
-      </w:r>
-    </w:p>
-    <w:p>
-      <w:pPr>
-        <w:rPr>
-          <w:rFonts w:eastAsia="Calibri" w:cs="Calibri"/>
-        </w:rPr>
-      </w:pPr>
-      <w:r>
-        <w:rPr>
-          <w:rFonts w:eastAsia="Calibri" w:cs="Calibri"/>
-        </w:rPr>
-        <w:t xml:space="preserve">Im Gegensatz zu den Jump n Run Level soll hier weniger Intuition gefragt sein. Der Spieler hat die Möglichkeit sich Themen von der Motte erklären zu lassen und kann dieses Wissen schließlich </w:t>
-      </w:r>
-      <w:r>
-        <w:rPr>
-          <w:rFonts w:eastAsia="Calibri" w:cs="Calibri"/>
-        </w:rPr>
-        <w:t>auch in den regulären Level anwenden.</w:t>
+        <w:t>Bei diesen soll es sich um von der Motte gestellte Aufgaben handeln, die mit fortschreitendem Handlungsbogen freigeschaltet werden und thematisch gleich mit den Level sind.</w:t>
+      </w:r>
+    </w:p>
+    <w:p>
+      <w:pPr>
+        <w:rPr>
+          <w:rFonts w:eastAsia="Calibri" w:cs="Calibri"/>
+        </w:rPr>
+      </w:pPr>
+      <w:r>
+        <w:rPr>
+          <w:rFonts w:eastAsia="Calibri" w:cs="Calibri"/>
+        </w:rPr>
+        <w:t>Im Gegensatz zu den Jump n Run Level soll hier weniger Intuition gefragt sein. Der Spieler hat die Möglichkeit sich Themen von der Motte erklären zu lassen und kann dieses Wissen schließlich auch in den regulären Level anwenden.</w:t>
       </w:r>
     </w:p>
     <w:p>
@@ -1610,13 +1521,7 @@
         <w:rPr>
           <w:rFonts w:eastAsia="Calibri" w:cs="Calibri"/>
         </w:rPr>
-        <w:t>Um einen Anreiz für das erfolgr</w:t>
-      </w:r>
-      <w:r>
-        <w:rPr>
-          <w:rFonts w:eastAsia="Calibri" w:cs="Calibri"/>
-        </w:rPr>
-        <w:t xml:space="preserve">eiche Beenden des Spiels zu schaffen könnte man </w:t>
+        <w:t xml:space="preserve">Um einen Anreiz für das erfolgreiche Beenden des Spiels zu schaffen könnte man </w:t>
       </w:r>
       <w:proofErr w:type="spellStart"/>
       <w:r>
@@ -1678,13 +1583,7 @@
         <w:rPr>
           <w:rFonts w:eastAsia="Calibri" w:cs="Calibri"/>
         </w:rPr>
-        <w:t xml:space="preserve">Um auch selbst ein bisschen Spaß an dem Spiel zu </w:t>
-      </w:r>
-      <w:r>
-        <w:rPr>
-          <w:rFonts w:eastAsia="Calibri" w:cs="Calibri"/>
-        </w:rPr>
-        <w:t>haben, wäre es toll einige Spielereien einzubauen sofern uns die Zeit dafür bleibt.</w:t>
+        <w:t>Um auch selbst ein bisschen Spaß an dem Spiel zu haben, wäre es toll einige Spielereien einzubauen sofern uns die Zeit dafür bleibt.</w:t>
       </w:r>
     </w:p>
     <w:sectPr>

</xml_diff>